<commit_message>
Partially finished -- Bibliography needed
</commit_message>
<xml_diff>
--- a/Template_lucrare_de_disertatie_2022.docx
+++ b/Template_lucrare_de_disertatie_2022.docx
@@ -5398,7 +5398,13 @@
         <w:fldChar w:fldCharType="end"/>
       </w:r>
       <w:r>
-        <w:t>. Căsuță de alertă pentru acceptul/refuzarea unui discount</w:t>
+        <w:t>. C</w:t>
+      </w:r>
+      <w:r>
+        <w:t>asetă</w:t>
+      </w:r>
+      <w:r>
+        <w:t xml:space="preserve"> de alertă pentru acceptul/refuzarea unui discount</w:t>
       </w:r>
     </w:p>
     <w:p>
@@ -7010,7 +7016,13 @@
         <w:t xml:space="preserve"> </w:t>
       </w:r>
       <w:r>
-        <w:t xml:space="preserve">Această căsuță de alertă va avea </w:t>
+        <w:t>Această c</w:t>
+      </w:r>
+      <w:r>
+        <w:t>asetă</w:t>
+      </w:r>
+      <w:r>
+        <w:t xml:space="preserve"> de alertă va avea </w:t>
       </w:r>
       <w:r>
         <w:t xml:space="preserve">două butoane denumite </w:t>
@@ -7260,269 +7272,3014 @@
     </w:p>
     <w:p>
       <w:pPr>
+        <w:pStyle w:val="Heading1"/>
+      </w:pPr>
+      <w:r>
+        <w:t>4. MANUALUL APLICAȚIEI</w:t>
+      </w:r>
+    </w:p>
+    <w:p>
+      <w:pPr>
         <w:pStyle w:val="TextParagraf"/>
       </w:pPr>
-    </w:p>
-    <w:p>
-      <w:pPr>
-        <w:widowControl w:val="0"/>
-        <w:tabs>
-          <w:tab w:val="left" w:pos="5190"/>
-        </w:tabs>
-        <w:spacing w:line="276" w:lineRule="auto"/>
-        <w:rPr>
-          <w:rFonts w:ascii="UT Sans" w:hAnsi="UT Sans"/>
-          <w:sz w:val="28"/>
-          <w:szCs w:val="28"/>
-        </w:rPr>
-      </w:pPr>
-    </w:p>
-    <w:p>
-      <w:pPr>
-        <w:widowControl w:val="0"/>
-        <w:tabs>
-          <w:tab w:val="left" w:pos="5190"/>
-        </w:tabs>
-        <w:spacing w:line="276" w:lineRule="auto"/>
-        <w:rPr>
-          <w:rFonts w:ascii="UT Sans" w:hAnsi="UT Sans"/>
-          <w:sz w:val="28"/>
-          <w:szCs w:val="28"/>
-        </w:rPr>
-      </w:pPr>
-    </w:p>
-    <w:p>
-      <w:pPr>
-        <w:widowControl w:val="0"/>
-        <w:tabs>
-          <w:tab w:val="left" w:pos="5190"/>
-        </w:tabs>
-        <w:spacing w:line="276" w:lineRule="auto"/>
-        <w:rPr>
-          <w:rFonts w:ascii="UT Sans" w:hAnsi="UT Sans"/>
-          <w:sz w:val="28"/>
-          <w:szCs w:val="28"/>
-        </w:rPr>
-      </w:pPr>
-    </w:p>
-    <w:p>
-      <w:pPr>
-        <w:widowControl w:val="0"/>
-        <w:tabs>
-          <w:tab w:val="left" w:pos="5190"/>
-        </w:tabs>
-        <w:spacing w:line="276" w:lineRule="auto"/>
-        <w:rPr>
-          <w:rFonts w:ascii="UT Sans" w:hAnsi="UT Sans"/>
-          <w:sz w:val="28"/>
-          <w:szCs w:val="28"/>
-        </w:rPr>
-      </w:pPr>
-    </w:p>
-    <w:p>
-      <w:pPr>
-        <w:widowControl w:val="0"/>
-        <w:tabs>
-          <w:tab w:val="left" w:pos="5190"/>
-        </w:tabs>
-        <w:spacing w:line="276" w:lineRule="auto"/>
-        <w:rPr>
-          <w:rFonts w:ascii="UT Sans" w:hAnsi="UT Sans"/>
-          <w:sz w:val="28"/>
-          <w:szCs w:val="28"/>
-        </w:rPr>
-      </w:pPr>
-    </w:p>
-    <w:p>
-      <w:pPr>
-        <w:widowControl w:val="0"/>
-        <w:tabs>
-          <w:tab w:val="left" w:pos="5190"/>
-        </w:tabs>
-        <w:spacing w:line="276" w:lineRule="auto"/>
-        <w:rPr>
-          <w:rFonts w:ascii="UT Sans" w:hAnsi="UT Sans"/>
-          <w:sz w:val="28"/>
-          <w:szCs w:val="28"/>
-        </w:rPr>
-      </w:pPr>
-    </w:p>
-    <w:p>
-      <w:pPr>
-        <w:widowControl w:val="0"/>
-        <w:tabs>
-          <w:tab w:val="left" w:pos="5190"/>
-        </w:tabs>
-        <w:spacing w:line="276" w:lineRule="auto"/>
-        <w:rPr>
-          <w:rFonts w:ascii="UT Sans" w:hAnsi="UT Sans"/>
-          <w:sz w:val="28"/>
-          <w:szCs w:val="28"/>
-        </w:rPr>
-      </w:pPr>
-    </w:p>
-    <w:p>
-      <w:pPr>
-        <w:widowControl w:val="0"/>
-        <w:tabs>
-          <w:tab w:val="left" w:pos="5190"/>
-        </w:tabs>
-        <w:spacing w:line="276" w:lineRule="auto"/>
-        <w:rPr>
-          <w:rFonts w:ascii="UT Sans" w:hAnsi="UT Sans"/>
-          <w:sz w:val="28"/>
-          <w:szCs w:val="28"/>
-        </w:rPr>
-      </w:pPr>
-    </w:p>
-    <w:p>
-      <w:pPr>
-        <w:widowControl w:val="0"/>
-        <w:tabs>
-          <w:tab w:val="left" w:pos="5190"/>
-        </w:tabs>
-        <w:spacing w:line="276" w:lineRule="auto"/>
-        <w:rPr>
-          <w:rFonts w:ascii="UT Sans" w:hAnsi="UT Sans"/>
-          <w:sz w:val="28"/>
-          <w:szCs w:val="28"/>
-        </w:rPr>
-      </w:pPr>
-    </w:p>
-    <w:p>
-      <w:pPr>
-        <w:widowControl w:val="0"/>
-        <w:tabs>
-          <w:tab w:val="left" w:pos="5190"/>
-        </w:tabs>
-        <w:spacing w:line="276" w:lineRule="auto"/>
-        <w:rPr>
-          <w:rFonts w:ascii="UT Sans" w:hAnsi="UT Sans"/>
-          <w:sz w:val="28"/>
-          <w:szCs w:val="28"/>
-        </w:rPr>
-      </w:pPr>
-    </w:p>
-    <w:p>
-      <w:pPr>
-        <w:widowControl w:val="0"/>
-        <w:tabs>
-          <w:tab w:val="left" w:pos="5190"/>
-        </w:tabs>
-        <w:spacing w:line="276" w:lineRule="auto"/>
-        <w:rPr>
-          <w:rFonts w:ascii="UT Sans" w:hAnsi="UT Sans"/>
-          <w:sz w:val="28"/>
-          <w:szCs w:val="28"/>
-        </w:rPr>
-      </w:pPr>
-    </w:p>
-    <w:p>
-      <w:pPr>
-        <w:widowControl w:val="0"/>
-        <w:tabs>
-          <w:tab w:val="left" w:pos="5190"/>
-        </w:tabs>
-        <w:spacing w:line="276" w:lineRule="auto"/>
-        <w:rPr>
-          <w:rFonts w:ascii="UT Sans" w:hAnsi="UT Sans"/>
-          <w:sz w:val="28"/>
-          <w:szCs w:val="28"/>
-        </w:rPr>
-      </w:pPr>
-    </w:p>
-    <w:p>
-      <w:pPr>
-        <w:widowControl w:val="0"/>
-        <w:tabs>
-          <w:tab w:val="left" w:pos="5190"/>
-        </w:tabs>
-        <w:spacing w:line="276" w:lineRule="auto"/>
-        <w:rPr>
-          <w:rFonts w:ascii="UT Sans" w:hAnsi="UT Sans"/>
-          <w:sz w:val="28"/>
-          <w:szCs w:val="28"/>
-        </w:rPr>
-      </w:pPr>
-    </w:p>
-    <w:p>
-      <w:pPr>
-        <w:widowControl w:val="0"/>
-        <w:tabs>
-          <w:tab w:val="left" w:pos="5190"/>
-        </w:tabs>
-        <w:spacing w:line="276" w:lineRule="auto"/>
-        <w:rPr>
-          <w:rFonts w:ascii="UT Sans" w:hAnsi="UT Sans"/>
-          <w:sz w:val="28"/>
-          <w:szCs w:val="28"/>
-        </w:rPr>
-      </w:pPr>
-    </w:p>
-    <w:p>
-      <w:pPr>
-        <w:widowControl w:val="0"/>
-        <w:tabs>
-          <w:tab w:val="left" w:pos="5190"/>
-        </w:tabs>
-        <w:spacing w:line="276" w:lineRule="auto"/>
-        <w:rPr>
-          <w:rFonts w:ascii="UT Sans" w:hAnsi="UT Sans"/>
-          <w:sz w:val="28"/>
-          <w:szCs w:val="28"/>
-        </w:rPr>
-      </w:pPr>
-    </w:p>
-    <w:p>
-      <w:pPr>
-        <w:widowControl w:val="0"/>
-        <w:tabs>
-          <w:tab w:val="left" w:pos="5190"/>
-        </w:tabs>
-        <w:spacing w:line="276" w:lineRule="auto"/>
-        <w:rPr>
-          <w:rFonts w:ascii="UT Sans" w:hAnsi="UT Sans"/>
-          <w:sz w:val="28"/>
-          <w:szCs w:val="28"/>
-        </w:rPr>
-      </w:pPr>
-    </w:p>
-    <w:p>
-      <w:pPr>
-        <w:widowControl w:val="0"/>
-        <w:tabs>
-          <w:tab w:val="left" w:pos="5190"/>
-        </w:tabs>
-        <w:spacing w:line="276" w:lineRule="auto"/>
-        <w:rPr>
-          <w:rFonts w:ascii="UT Sans" w:hAnsi="UT Sans"/>
-          <w:sz w:val="28"/>
-          <w:szCs w:val="28"/>
-        </w:rPr>
-      </w:pPr>
-    </w:p>
-    <w:p>
-      <w:pPr>
+      <w:r>
+        <w:t>Aplicația „Hai la noi” are o interfață ușor de înțeles și de folosit. În continuare vor fi prezentate funcționalitățile aplicației</w:t>
+      </w:r>
+      <w:r>
+        <w:t xml:space="preserve"> alături de imagini descriptive pentru fiecare în parte.</w:t>
+      </w:r>
+    </w:p>
+    <w:p>
+      <w:pPr>
+        <w:pStyle w:val="TextParagraf"/>
+      </w:pPr>
+      <w:r>
+        <w:t>În momentul lansării aplicației, utilizatorul va fi întâmpinat de ecranul principal</w:t>
+      </w:r>
+      <w:r>
+        <w:t xml:space="preserve"> (Fig. 11.) </w:t>
+      </w:r>
+      <w:r>
+        <w:t xml:space="preserve">denumit </w:t>
+      </w:r>
+      <w:r>
+        <w:rPr>
+          <w:i/>
+          <w:iCs/>
+        </w:rPr>
+        <w:t>Login</w:t>
+      </w:r>
+      <w:r>
+        <w:t xml:space="preserve">. Aceast ecran conține logo-ul aplicației, titlul acesteia și cuvântul cheie </w:t>
+      </w:r>
+      <w:r>
+        <w:rPr>
+          <w:i/>
+          <w:iCs/>
+        </w:rPr>
+        <w:t>Autentificare</w:t>
+      </w:r>
+      <w:r>
+        <w:t xml:space="preserve"> </w:t>
+      </w:r>
+      <w:r>
+        <w:t xml:space="preserve">cu rol explicativ. Sub aceste elemente se află, delimitate printr-o linie, două butoane prin intermediul cărora turiștii se vor putea autentifica într-un cont existent sau vor putea crea un cont nou. De exemplu, dacă utilizatorul va apăsa butonul intitulat </w:t>
+      </w:r>
+      <w:r>
+        <w:rPr>
+          <w:i/>
+          <w:iCs/>
+        </w:rPr>
+        <w:t>Login prin Google</w:t>
+      </w:r>
+      <w:r>
+        <w:t xml:space="preserve">, acesta va fi redirecționat către pagina oferită de </w:t>
+      </w:r>
+      <w:r>
+        <w:rPr>
+          <w:i/>
+          <w:iCs/>
+        </w:rPr>
+        <w:t xml:space="preserve">Google </w:t>
+      </w:r>
+      <w:r>
+        <w:t>pentru autentificarea într-o aplicației prin intermediul un</w:t>
+      </w:r>
+      <w:r>
+        <w:t xml:space="preserve">ei adrese de email oferite de aceiași companie. După selectarea unui cont din listă, utilizatorul va fi redirecționat către pagina de pornire, iar butonul apăsat va trece în faza de încărcare </w:t>
+      </w:r>
+      <w:r>
+        <w:t xml:space="preserve">pentru a nu mai putea fi apăsat și în același timp pentru a sugera faptul că se verifică datele de autentificare. În cazul în care există un cont creat în trecut cu adresa respectivă de email, utilizatorul va fi redirecționat către fereastra </w:t>
+      </w:r>
+      <w:r>
+        <w:rPr>
+          <w:i/>
+          <w:iCs/>
+        </w:rPr>
+        <w:t>Welcome</w:t>
+      </w:r>
+      <w:r>
+        <w:t xml:space="preserve">, aceasta </w:t>
+      </w:r>
+      <w:r>
+        <w:lastRenderedPageBreak/>
+        <w:t xml:space="preserve">va fi detaliată mai jos. </w:t>
+      </w:r>
+      <w:r>
+        <w:t>În caz contrar, pe ecranul dispozitivului mobil va apărea o casetă de alertă</w:t>
+      </w:r>
+      <w:r>
+        <w:t xml:space="preserve"> (Fig. 12.)</w:t>
+      </w:r>
+      <w:r>
+        <w:t xml:space="preserve"> care</w:t>
+      </w:r>
+      <w:r>
+        <w:t xml:space="preserve"> aduce la cunoștință utilizatorului faptul că pentru crearea unui cont nou va trebui să completeze un scurt chestionar.</w:t>
+      </w:r>
+      <w:r>
+        <w:t xml:space="preserve"> </w:t>
+      </w:r>
+    </w:p>
+    <w:p>
+      <w:pPr>
+        <w:keepNext/>
         <w:widowControl w:val="0"/>
         <w:tabs>
           <w:tab w:val="left" w:pos="5190"/>
         </w:tabs>
         <w:spacing w:line="276" w:lineRule="auto"/>
         <w:jc w:val="center"/>
-        <w:rPr>
-          <w:rFonts w:ascii="UT Sans" w:hAnsi="UT Sans"/>
+      </w:pPr>
+      <w:r>
+        <w:rPr>
+          <w:rFonts w:ascii="UT Sans" w:hAnsi="UT Sans"/>
+          <w:noProof/>
+          <w:sz w:val="28"/>
+          <w:szCs w:val="28"/>
+        </w:rPr>
+        <w:drawing>
+          <wp:inline distT="0" distB="0" distL="0" distR="0" wp14:anchorId="10B532F8" wp14:editId="571A4299">
+            <wp:extent cx="2286000" cy="4572000"/>
+            <wp:effectExtent l="0" t="0" r="0" b="0"/>
+            <wp:docPr id="12" name="Picture 12"/>
+            <wp:cNvGraphicFramePr>
+              <a:graphicFrameLocks xmlns:a="http://schemas.openxmlformats.org/drawingml/2006/main" noChangeAspect="1"/>
+            </wp:cNvGraphicFramePr>
+            <a:graphic xmlns:a="http://schemas.openxmlformats.org/drawingml/2006/main">
+              <a:graphicData uri="http://schemas.openxmlformats.org/drawingml/2006/picture">
+                <pic:pic xmlns:pic="http://schemas.openxmlformats.org/drawingml/2006/picture">
+                  <pic:nvPicPr>
+                    <pic:cNvPr id="0" name="Picture 1"/>
+                    <pic:cNvPicPr>
+                      <a:picLocks noChangeAspect="1" noChangeArrowheads="1"/>
+                    </pic:cNvPicPr>
+                  </pic:nvPicPr>
+                  <pic:blipFill>
+                    <a:blip r:embed="rId22" cstate="print">
+                      <a:extLst>
+                        <a:ext uri="{28A0092B-C50C-407E-A947-70E740481C1C}">
+                          <a14:useLocalDpi xmlns:a14="http://schemas.microsoft.com/office/drawing/2010/main" val="0"/>
+                        </a:ext>
+                      </a:extLst>
+                    </a:blip>
+                    <a:srcRect/>
+                    <a:stretch>
+                      <a:fillRect/>
+                    </a:stretch>
+                  </pic:blipFill>
+                  <pic:spPr bwMode="auto">
+                    <a:xfrm>
+                      <a:off x="0" y="0"/>
+                      <a:ext cx="2286000" cy="4572000"/>
+                    </a:xfrm>
+                    <a:prstGeom prst="rect">
+                      <a:avLst/>
+                    </a:prstGeom>
+                    <a:noFill/>
+                    <a:ln>
+                      <a:noFill/>
+                    </a:ln>
+                  </pic:spPr>
+                </pic:pic>
+              </a:graphicData>
+            </a:graphic>
+          </wp:inline>
+        </w:drawing>
+      </w:r>
+    </w:p>
+    <w:p>
+      <w:pPr>
+        <w:pStyle w:val="Captions"/>
+        <w:rPr>
+          <w:sz w:val="28"/>
+          <w:szCs w:val="28"/>
+        </w:rPr>
+      </w:pPr>
+      <w:r>
+        <w:t xml:space="preserve">Fig. </w:t>
+      </w:r>
+      <w:r>
+        <w:fldChar w:fldCharType="begin"/>
+      </w:r>
+      <w:r>
+        <w:instrText xml:space="preserve"> SEQ Fig. \* ARABIC </w:instrText>
+      </w:r>
+      <w:r>
+        <w:fldChar w:fldCharType="separate"/>
+      </w:r>
+      <w:r>
+        <w:rPr>
+          <w:noProof/>
+        </w:rPr>
+        <w:t>11</w:t>
+      </w:r>
+      <w:r>
+        <w:fldChar w:fldCharType="end"/>
+      </w:r>
+      <w:r>
+        <w:t>.</w:t>
+      </w:r>
+      <w:r>
+        <w:rPr>
+          <w:noProof/>
+        </w:rPr>
+        <w:t xml:space="preserve"> Pagina de pornire a aplicației</w:t>
+      </w:r>
+    </w:p>
+    <w:p>
+      <w:pPr>
+        <w:keepNext/>
+        <w:widowControl w:val="0"/>
+        <w:tabs>
+          <w:tab w:val="left" w:pos="5190"/>
+        </w:tabs>
+        <w:spacing w:line="276" w:lineRule="auto"/>
+        <w:jc w:val="center"/>
+      </w:pPr>
+      <w:r>
+        <w:rPr>
+          <w:rFonts w:ascii="UT Sans" w:hAnsi="UT Sans"/>
+          <w:noProof/>
+          <w:sz w:val="28"/>
+          <w:szCs w:val="28"/>
+        </w:rPr>
+        <w:drawing>
+          <wp:inline distT="0" distB="0" distL="0" distR="0" wp14:anchorId="081263E7" wp14:editId="37258A7C">
+            <wp:extent cx="3191256" cy="2130552"/>
+            <wp:effectExtent l="0" t="0" r="0" b="0"/>
+            <wp:docPr id="14" name="Picture 14"/>
+            <wp:cNvGraphicFramePr>
+              <a:graphicFrameLocks xmlns:a="http://schemas.openxmlformats.org/drawingml/2006/main" noChangeAspect="1"/>
+            </wp:cNvGraphicFramePr>
+            <a:graphic xmlns:a="http://schemas.openxmlformats.org/drawingml/2006/main">
+              <a:graphicData uri="http://schemas.openxmlformats.org/drawingml/2006/picture">
+                <pic:pic xmlns:pic="http://schemas.openxmlformats.org/drawingml/2006/picture">
+                  <pic:nvPicPr>
+                    <pic:cNvPr id="0" name="Picture 3"/>
+                    <pic:cNvPicPr>
+                      <a:picLocks noChangeAspect="1" noChangeArrowheads="1"/>
+                    </pic:cNvPicPr>
+                  </pic:nvPicPr>
+                  <pic:blipFill rotWithShape="1">
+                    <a:blip r:embed="rId23">
+                      <a:extLst>
+                        <a:ext uri="{28A0092B-C50C-407E-A947-70E740481C1C}">
+                          <a14:useLocalDpi xmlns:a14="http://schemas.microsoft.com/office/drawing/2010/main" val="0"/>
+                        </a:ext>
+                      </a:extLst>
+                    </a:blip>
+                    <a:srcRect l="5776" t="34241" r="5776" b="36221"/>
+                    <a:stretch/>
+                  </pic:blipFill>
+                  <pic:spPr bwMode="auto">
+                    <a:xfrm>
+                      <a:off x="0" y="0"/>
+                      <a:ext cx="3191256" cy="2130552"/>
+                    </a:xfrm>
+                    <a:prstGeom prst="rect">
+                      <a:avLst/>
+                    </a:prstGeom>
+                    <a:noFill/>
+                    <a:ln>
+                      <a:noFill/>
+                    </a:ln>
+                    <a:extLst>
+                      <a:ext uri="{53640926-AAD7-44D8-BBD7-CCE9431645EC}">
+                        <a14:shadowObscured xmlns:a14="http://schemas.microsoft.com/office/drawing/2010/main"/>
+                      </a:ext>
+                    </a:extLst>
+                  </pic:spPr>
+                </pic:pic>
+              </a:graphicData>
+            </a:graphic>
+          </wp:inline>
+        </w:drawing>
+      </w:r>
+    </w:p>
+    <w:p>
+      <w:pPr>
+        <w:pStyle w:val="Captions"/>
+      </w:pPr>
+      <w:r>
+        <w:t xml:space="preserve">Fig. </w:t>
+      </w:r>
+      <w:r>
+        <w:fldChar w:fldCharType="begin"/>
+      </w:r>
+      <w:r>
+        <w:instrText xml:space="preserve"> SEQ Fig. \* ARABIC </w:instrText>
+      </w:r>
+      <w:r>
+        <w:fldChar w:fldCharType="separate"/>
+      </w:r>
+      <w:r>
+        <w:rPr>
+          <w:noProof/>
+        </w:rPr>
+        <w:t>12</w:t>
+      </w:r>
+      <w:r>
+        <w:fldChar w:fldCharType="end"/>
+      </w:r>
+      <w:r>
+        <w:t>. Casetă de alertă pentru crearea unui cont nou</w:t>
+      </w:r>
+    </w:p>
+    <w:p>
+      <w:pPr>
+        <w:pStyle w:val="TextParagraf"/>
+        <w:ind w:left="288" w:firstLine="0"/>
+        <w:rPr>
+          <w:noProof/>
+          <w:lang w:val="en-US"/>
+        </w:rPr>
+      </w:pPr>
+      <w:r>
+        <w:rPr>
+          <w:noProof/>
+        </w:rPr>
+        <w:lastRenderedPageBreak/>
+        <w:t>După cum se poate observa mai sus, această casetă de dialog conține trei butoane și anume</w:t>
+      </w:r>
+      <w:r>
+        <w:rPr>
+          <w:noProof/>
+          <w:lang w:val="en-US"/>
+        </w:rPr>
+        <w:t>:</w:t>
+      </w:r>
+      <w:r>
+        <w:rPr>
+          <w:noProof/>
+        </w:rPr>
+        <w:t xml:space="preserve"> </w:t>
+      </w:r>
+    </w:p>
+    <w:p>
+      <w:pPr>
+        <w:pStyle w:val="TextParagraf"/>
+        <w:numPr>
+          <w:ilvl w:val="0"/>
+          <w:numId w:val="25"/>
+        </w:numPr>
+        <w:rPr>
+          <w:noProof/>
+        </w:rPr>
+      </w:pPr>
+      <w:r>
+        <w:rPr>
+          <w:noProof/>
+        </w:rPr>
+        <w:t>EXIT – Închiderea casetei de dialog</w:t>
+      </w:r>
+    </w:p>
+    <w:p>
+      <w:pPr>
+        <w:pStyle w:val="TextParagraf"/>
+        <w:numPr>
+          <w:ilvl w:val="0"/>
+          <w:numId w:val="25"/>
+        </w:numPr>
+        <w:rPr>
+          <w:noProof/>
+        </w:rPr>
+      </w:pPr>
+      <w:r>
+        <w:rPr>
+          <w:noProof/>
+        </w:rPr>
+        <w:t>RO – Continuarea către chestionar cu limba română</w:t>
+      </w:r>
+    </w:p>
+    <w:p>
+      <w:pPr>
+        <w:pStyle w:val="TextParagraf"/>
+        <w:numPr>
+          <w:ilvl w:val="0"/>
+          <w:numId w:val="25"/>
+        </w:numPr>
+        <w:rPr>
+          <w:noProof/>
+        </w:rPr>
+      </w:pPr>
+      <w:r>
+        <w:rPr>
+          <w:noProof/>
+        </w:rPr>
+        <w:t xml:space="preserve">EN - </w:t>
+      </w:r>
+      <w:r>
+        <w:rPr>
+          <w:noProof/>
+        </w:rPr>
+        <w:t xml:space="preserve">Continuarea către chestionar cu limba </w:t>
+      </w:r>
+      <w:r>
+        <w:rPr>
+          <w:noProof/>
+        </w:rPr>
+        <w:t>engleză</w:t>
+      </w:r>
+    </w:p>
+    <w:p>
+      <w:pPr>
+        <w:pStyle w:val="TextParagraf"/>
+        <w:rPr>
+          <w:noProof/>
+        </w:rPr>
+      </w:pPr>
+      <w:r>
+        <w:rPr>
+          <w:noProof/>
+        </w:rPr>
+        <w:t xml:space="preserve">Dacă utilizatorul a ales să continue către chestionarul în limba română prin apăsarea butonului </w:t>
+      </w:r>
+      <w:r>
+        <w:rPr>
+          <w:i/>
+          <w:iCs/>
+          <w:noProof/>
+        </w:rPr>
+        <w:t>RO</w:t>
+      </w:r>
+      <w:r>
+        <w:rPr>
+          <w:noProof/>
+        </w:rPr>
+        <w:t>, acesta va fi redirecționat către prima întrebare din cadrul chestionarului care poate fi observată în continuare.</w:t>
+      </w:r>
+    </w:p>
+    <w:p>
+      <w:pPr>
+        <w:keepNext/>
+        <w:widowControl w:val="0"/>
+        <w:tabs>
+          <w:tab w:val="left" w:pos="5190"/>
+        </w:tabs>
+        <w:spacing w:line="276" w:lineRule="auto"/>
+        <w:jc w:val="center"/>
+      </w:pPr>
+      <w:r>
+        <w:rPr>
+          <w:rFonts w:ascii="UT Sans" w:hAnsi="UT Sans"/>
+          <w:noProof/>
+          <w:sz w:val="28"/>
+          <w:szCs w:val="28"/>
+        </w:rPr>
+        <w:drawing>
+          <wp:inline distT="0" distB="0" distL="0" distR="0" wp14:anchorId="32E5EAF6" wp14:editId="13F5C885">
+            <wp:extent cx="2286000" cy="4572000"/>
+            <wp:effectExtent l="0" t="0" r="0" b="0"/>
+            <wp:docPr id="15" name="Picture 15"/>
+            <wp:cNvGraphicFramePr>
+              <a:graphicFrameLocks xmlns:a="http://schemas.openxmlformats.org/drawingml/2006/main" noChangeAspect="1"/>
+            </wp:cNvGraphicFramePr>
+            <a:graphic xmlns:a="http://schemas.openxmlformats.org/drawingml/2006/main">
+              <a:graphicData uri="http://schemas.openxmlformats.org/drawingml/2006/picture">
+                <pic:pic xmlns:pic="http://schemas.openxmlformats.org/drawingml/2006/picture">
+                  <pic:nvPicPr>
+                    <pic:cNvPr id="0" name="Picture 4"/>
+                    <pic:cNvPicPr>
+                      <a:picLocks noChangeAspect="1" noChangeArrowheads="1"/>
+                    </pic:cNvPicPr>
+                  </pic:nvPicPr>
+                  <pic:blipFill>
+                    <a:blip r:embed="rId24" cstate="print">
+                      <a:extLst>
+                        <a:ext uri="{28A0092B-C50C-407E-A947-70E740481C1C}">
+                          <a14:useLocalDpi xmlns:a14="http://schemas.microsoft.com/office/drawing/2010/main" val="0"/>
+                        </a:ext>
+                      </a:extLst>
+                    </a:blip>
+                    <a:srcRect/>
+                    <a:stretch>
+                      <a:fillRect/>
+                    </a:stretch>
+                  </pic:blipFill>
+                  <pic:spPr bwMode="auto">
+                    <a:xfrm>
+                      <a:off x="0" y="0"/>
+                      <a:ext cx="2286000" cy="4572000"/>
+                    </a:xfrm>
+                    <a:prstGeom prst="rect">
+                      <a:avLst/>
+                    </a:prstGeom>
+                    <a:noFill/>
+                    <a:ln>
+                      <a:noFill/>
+                    </a:ln>
+                  </pic:spPr>
+                </pic:pic>
+              </a:graphicData>
+            </a:graphic>
+          </wp:inline>
+        </w:drawing>
+      </w:r>
+    </w:p>
+    <w:p>
+      <w:pPr>
+        <w:pStyle w:val="Captions"/>
+        <w:rPr>
+          <w:sz w:val="28"/>
+          <w:szCs w:val="28"/>
+        </w:rPr>
+      </w:pPr>
+      <w:r>
+        <w:t xml:space="preserve">Fig. </w:t>
+      </w:r>
+      <w:r>
+        <w:fldChar w:fldCharType="begin"/>
+      </w:r>
+      <w:r>
+        <w:instrText xml:space="preserve"> SEQ Fig. \* ARABIC </w:instrText>
+      </w:r>
+      <w:r>
+        <w:fldChar w:fldCharType="separate"/>
+      </w:r>
+      <w:r>
+        <w:rPr>
+          <w:noProof/>
+        </w:rPr>
+        <w:t>13</w:t>
+      </w:r>
+      <w:r>
+        <w:fldChar w:fldCharType="end"/>
+      </w:r>
+      <w:r>
+        <w:t>. Prima întrebare a chestionarului</w:t>
+      </w:r>
+    </w:p>
+    <w:p>
+      <w:pPr>
+        <w:pStyle w:val="TextParagraf"/>
+        <w:rPr>
+          <w:lang w:val="en-US"/>
+        </w:rPr>
+      </w:pPr>
+      <w:r>
+        <w:t xml:space="preserve">După cum se poate observa, stânga sus este indicat numărul întrebării curente și numărul total de întrebări din cadrul chestionarului. </w:t>
+      </w:r>
+      <w:r>
+        <w:t xml:space="preserve">Sub acestea este afișată întrebarea propriu-zisă, </w:t>
+      </w:r>
+      <w:r>
+        <w:lastRenderedPageBreak/>
+        <w:t xml:space="preserve">iar fiindcă această întrebare conține o listă lungă de răspunsuri, acestea sunt expuse sub forma unui dropdown. După selectarea județului de reședință, pe ecran va apărea butonul </w:t>
+      </w:r>
+      <w:r>
+        <w:rPr>
+          <w:i/>
+          <w:iCs/>
+        </w:rPr>
+        <w:t>Urmatoarea intrebare</w:t>
+      </w:r>
+      <w:r>
+        <w:t xml:space="preserve"> in cazul limbii române, respectiv </w:t>
+      </w:r>
+      <w:r>
+        <w:rPr>
+          <w:i/>
+          <w:iCs/>
+        </w:rPr>
+        <w:t xml:space="preserve">Next question </w:t>
+      </w:r>
+      <w:r>
+        <w:t>pentru limba engleză</w:t>
+      </w:r>
+      <w:r>
+        <w:t xml:space="preserve"> care prin apăsare</w:t>
+      </w:r>
+      <w:r>
+        <w:t xml:space="preserve"> va salva răspunsul și va aduce pe ecran următoarea întrebare. </w:t>
+      </w:r>
+    </w:p>
+    <w:p>
+      <w:pPr>
+        <w:keepNext/>
+        <w:widowControl w:val="0"/>
+        <w:tabs>
+          <w:tab w:val="left" w:pos="5190"/>
+        </w:tabs>
+        <w:spacing w:line="276" w:lineRule="auto"/>
+        <w:jc w:val="center"/>
+      </w:pPr>
+      <w:r>
+        <w:rPr>
+          <w:rFonts w:ascii="UT Sans" w:hAnsi="UT Sans"/>
+          <w:noProof/>
+          <w:sz w:val="28"/>
+          <w:szCs w:val="28"/>
+        </w:rPr>
+        <w:drawing>
+          <wp:inline distT="0" distB="0" distL="0" distR="0" wp14:anchorId="73853DA4" wp14:editId="2A29580F">
+            <wp:extent cx="2286000" cy="4572000"/>
+            <wp:effectExtent l="0" t="0" r="0" b="0"/>
+            <wp:docPr id="16" name="Picture 16"/>
+            <wp:cNvGraphicFramePr>
+              <a:graphicFrameLocks xmlns:a="http://schemas.openxmlformats.org/drawingml/2006/main" noChangeAspect="1"/>
+            </wp:cNvGraphicFramePr>
+            <a:graphic xmlns:a="http://schemas.openxmlformats.org/drawingml/2006/main">
+              <a:graphicData uri="http://schemas.openxmlformats.org/drawingml/2006/picture">
+                <pic:pic xmlns:pic="http://schemas.openxmlformats.org/drawingml/2006/picture">
+                  <pic:nvPicPr>
+                    <pic:cNvPr id="0" name="Picture 5"/>
+                    <pic:cNvPicPr>
+                      <a:picLocks noChangeAspect="1" noChangeArrowheads="1"/>
+                    </pic:cNvPicPr>
+                  </pic:nvPicPr>
+                  <pic:blipFill>
+                    <a:blip r:embed="rId25" cstate="print">
+                      <a:extLst>
+                        <a:ext uri="{28A0092B-C50C-407E-A947-70E740481C1C}">
+                          <a14:useLocalDpi xmlns:a14="http://schemas.microsoft.com/office/drawing/2010/main" val="0"/>
+                        </a:ext>
+                      </a:extLst>
+                    </a:blip>
+                    <a:srcRect/>
+                    <a:stretch>
+                      <a:fillRect/>
+                    </a:stretch>
+                  </pic:blipFill>
+                  <pic:spPr bwMode="auto">
+                    <a:xfrm>
+                      <a:off x="0" y="0"/>
+                      <a:ext cx="2286000" cy="4572000"/>
+                    </a:xfrm>
+                    <a:prstGeom prst="rect">
+                      <a:avLst/>
+                    </a:prstGeom>
+                    <a:noFill/>
+                    <a:ln>
+                      <a:noFill/>
+                    </a:ln>
+                  </pic:spPr>
+                </pic:pic>
+              </a:graphicData>
+            </a:graphic>
+          </wp:inline>
+        </w:drawing>
+      </w:r>
+    </w:p>
+    <w:p>
+      <w:pPr>
+        <w:pStyle w:val="Captions"/>
+        <w:rPr>
+          <w:sz w:val="28"/>
+          <w:szCs w:val="28"/>
+        </w:rPr>
+      </w:pPr>
+      <w:r>
+        <w:t xml:space="preserve">Fig. </w:t>
+      </w:r>
+      <w:r>
+        <w:fldChar w:fldCharType="begin"/>
+      </w:r>
+      <w:r>
+        <w:instrText xml:space="preserve"> SEQ Fig. \* ARABIC </w:instrText>
+      </w:r>
+      <w:r>
+        <w:fldChar w:fldCharType="separate"/>
+      </w:r>
+      <w:r>
+        <w:rPr>
+          <w:noProof/>
+        </w:rPr>
+        <w:t>14</w:t>
+      </w:r>
+      <w:r>
+        <w:fldChar w:fldCharType="end"/>
+      </w:r>
+      <w:r>
+        <w:t>. Exemplu de întrebare cu răspuns selectat și buton pentru următoarea întrebare</w:t>
+      </w:r>
+    </w:p>
+    <w:p>
+      <w:pPr>
+        <w:pStyle w:val="TextParagraf"/>
+      </w:pPr>
+      <w:r>
+        <w:t xml:space="preserve">După cum se poate vedea în imaginea de mai sus, în momentul în care se selectează un răspuns, culoarea de fundal a acestui element va fi schimbat pentru evidențierea opțiunii de răspuns curente. Când se ajunge la ultima întrebare și se selectează un răspuns pentru aceasta, pe ecran, sub lista de răspunsuri, va fi afișat butonul </w:t>
+      </w:r>
+      <w:r>
+        <w:rPr>
+          <w:i/>
+          <w:iCs/>
+        </w:rPr>
+        <w:t>Finalizare chestionar</w:t>
+      </w:r>
+      <w:r>
+        <w:t xml:space="preserve"> respectiv </w:t>
+      </w:r>
+      <w:r>
+        <w:rPr>
+          <w:i/>
+          <w:iCs/>
+        </w:rPr>
+        <w:t xml:space="preserve">Submit </w:t>
+      </w:r>
+      <w:r>
+        <w:t xml:space="preserve"> în cazul chestionarului în limba engleză</w:t>
+      </w:r>
+      <w:r>
+        <w:t>, după cum se poate observa în imaginea următoare.</w:t>
+      </w:r>
+    </w:p>
+    <w:p>
+      <w:pPr>
+        <w:keepNext/>
+        <w:widowControl w:val="0"/>
+        <w:tabs>
+          <w:tab w:val="left" w:pos="5190"/>
+        </w:tabs>
+        <w:spacing w:line="276" w:lineRule="auto"/>
+        <w:jc w:val="center"/>
+      </w:pPr>
+      <w:r>
+        <w:rPr>
+          <w:rFonts w:ascii="UT Sans" w:hAnsi="UT Sans"/>
+          <w:noProof/>
+          <w:sz w:val="28"/>
+          <w:szCs w:val="28"/>
+        </w:rPr>
+        <w:lastRenderedPageBreak/>
+        <w:drawing>
+          <wp:inline distT="0" distB="0" distL="0" distR="0" wp14:anchorId="68BD6EF2" wp14:editId="0440BD2F">
+            <wp:extent cx="2286000" cy="4572000"/>
+            <wp:effectExtent l="0" t="0" r="0" b="0"/>
+            <wp:docPr id="17" name="Picture 17"/>
+            <wp:cNvGraphicFramePr>
+              <a:graphicFrameLocks xmlns:a="http://schemas.openxmlformats.org/drawingml/2006/main" noChangeAspect="1"/>
+            </wp:cNvGraphicFramePr>
+            <a:graphic xmlns:a="http://schemas.openxmlformats.org/drawingml/2006/main">
+              <a:graphicData uri="http://schemas.openxmlformats.org/drawingml/2006/picture">
+                <pic:pic xmlns:pic="http://schemas.openxmlformats.org/drawingml/2006/picture">
+                  <pic:nvPicPr>
+                    <pic:cNvPr id="0" name="Picture 6"/>
+                    <pic:cNvPicPr>
+                      <a:picLocks noChangeAspect="1" noChangeArrowheads="1"/>
+                    </pic:cNvPicPr>
+                  </pic:nvPicPr>
+                  <pic:blipFill>
+                    <a:blip r:embed="rId26" cstate="print">
+                      <a:extLst>
+                        <a:ext uri="{28A0092B-C50C-407E-A947-70E740481C1C}">
+                          <a14:useLocalDpi xmlns:a14="http://schemas.microsoft.com/office/drawing/2010/main" val="0"/>
+                        </a:ext>
+                      </a:extLst>
+                    </a:blip>
+                    <a:srcRect/>
+                    <a:stretch>
+                      <a:fillRect/>
+                    </a:stretch>
+                  </pic:blipFill>
+                  <pic:spPr bwMode="auto">
+                    <a:xfrm>
+                      <a:off x="0" y="0"/>
+                      <a:ext cx="2286000" cy="4572000"/>
+                    </a:xfrm>
+                    <a:prstGeom prst="rect">
+                      <a:avLst/>
+                    </a:prstGeom>
+                    <a:noFill/>
+                    <a:ln>
+                      <a:noFill/>
+                    </a:ln>
+                  </pic:spPr>
+                </pic:pic>
+              </a:graphicData>
+            </a:graphic>
+          </wp:inline>
+        </w:drawing>
+      </w:r>
+    </w:p>
+    <w:p>
+      <w:pPr>
+        <w:pStyle w:val="Captions"/>
+        <w:rPr>
+          <w:sz w:val="28"/>
+          <w:szCs w:val="28"/>
+        </w:rPr>
+      </w:pPr>
+      <w:r>
+        <w:t xml:space="preserve">Fig. </w:t>
+      </w:r>
+      <w:r>
+        <w:fldChar w:fldCharType="begin"/>
+      </w:r>
+      <w:r>
+        <w:instrText xml:space="preserve"> SEQ Fig. \* ARABIC </w:instrText>
+      </w:r>
+      <w:r>
+        <w:fldChar w:fldCharType="separate"/>
+      </w:r>
+      <w:r>
+        <w:rPr>
+          <w:noProof/>
+        </w:rPr>
+        <w:t>15</w:t>
+      </w:r>
+      <w:r>
+        <w:fldChar w:fldCharType="end"/>
+      </w:r>
+      <w:r>
+        <w:t>. Ultima întrebare a chestionarului</w:t>
+      </w:r>
+    </w:p>
+    <w:p>
+      <w:pPr>
+        <w:pStyle w:val="TextParagraf"/>
+      </w:pPr>
+      <w:r>
+        <w:t>După apăsarea butonului de finalizare, pe ecran va apărea următoarea casetă de alertă.</w:t>
+      </w:r>
+    </w:p>
+    <w:p>
+      <w:pPr>
+        <w:jc w:val="center"/>
+      </w:pPr>
+      <w:r>
+        <w:rPr>
+          <w:noProof/>
+        </w:rPr>
+        <w:drawing>
+          <wp:inline distT="0" distB="0" distL="0" distR="0" wp14:anchorId="379D8F7C" wp14:editId="4D52984D">
+            <wp:extent cx="4038600" cy="2506980"/>
+            <wp:effectExtent l="0" t="0" r="0" b="0"/>
+            <wp:docPr id="18" name="Picture 18"/>
+            <wp:cNvGraphicFramePr>
+              <a:graphicFrameLocks xmlns:a="http://schemas.openxmlformats.org/drawingml/2006/main" noChangeAspect="1"/>
+            </wp:cNvGraphicFramePr>
+            <a:graphic xmlns:a="http://schemas.openxmlformats.org/drawingml/2006/main">
+              <a:graphicData uri="http://schemas.openxmlformats.org/drawingml/2006/picture">
+                <pic:pic xmlns:pic="http://schemas.openxmlformats.org/drawingml/2006/picture">
+                  <pic:nvPicPr>
+                    <pic:cNvPr id="0" name="Picture 7"/>
+                    <pic:cNvPicPr>
+                      <a:picLocks noChangeAspect="1" noChangeArrowheads="1"/>
+                    </pic:cNvPicPr>
+                  </pic:nvPicPr>
+                  <pic:blipFill rotWithShape="1">
+                    <a:blip r:embed="rId27">
+                      <a:extLst>
+                        <a:ext uri="{28A0092B-C50C-407E-A947-70E740481C1C}">
+                          <a14:useLocalDpi xmlns:a14="http://schemas.microsoft.com/office/drawing/2010/main" val="0"/>
+                        </a:ext>
+                      </a:extLst>
+                    </a:blip>
+                    <a:srcRect l="6271" t="35314" r="6271" b="37541"/>
+                    <a:stretch/>
+                  </pic:blipFill>
+                  <pic:spPr bwMode="auto">
+                    <a:xfrm>
+                      <a:off x="0" y="0"/>
+                      <a:ext cx="4038600" cy="2506980"/>
+                    </a:xfrm>
+                    <a:prstGeom prst="rect">
+                      <a:avLst/>
+                    </a:prstGeom>
+                    <a:noFill/>
+                    <a:ln>
+                      <a:noFill/>
+                    </a:ln>
+                    <a:extLst>
+                      <a:ext uri="{53640926-AAD7-44D8-BBD7-CCE9431645EC}">
+                        <a14:shadowObscured xmlns:a14="http://schemas.microsoft.com/office/drawing/2010/main"/>
+                      </a:ext>
+                    </a:extLst>
+                  </pic:spPr>
+                </pic:pic>
+              </a:graphicData>
+            </a:graphic>
+          </wp:inline>
+        </w:drawing>
+      </w:r>
+    </w:p>
+    <w:p>
+      <w:pPr>
+        <w:pStyle w:val="Captions"/>
+      </w:pPr>
+      <w:r>
+        <w:t xml:space="preserve">Fig. </w:t>
+      </w:r>
+      <w:r>
+        <w:fldChar w:fldCharType="begin"/>
+      </w:r>
+      <w:r>
+        <w:instrText xml:space="preserve"> SEQ Fig. \* ARABIC </w:instrText>
+      </w:r>
+      <w:r>
+        <w:fldChar w:fldCharType="separate"/>
+      </w:r>
+      <w:r>
+        <w:rPr>
+          <w:noProof/>
+        </w:rPr>
+        <w:t>16</w:t>
+      </w:r>
+      <w:r>
+        <w:fldChar w:fldCharType="end"/>
+      </w:r>
+      <w:r>
+        <w:t>. Confirmare pentru cont creat cu succes.</w:t>
+      </w:r>
+    </w:p>
+    <w:p>
+      <w:pPr>
+        <w:pStyle w:val="TextParagraf"/>
+      </w:pPr>
+      <w:r>
+        <w:lastRenderedPageBreak/>
+        <w:t xml:space="preserve">Prin apăsarea butonului </w:t>
+      </w:r>
+      <w:r>
+        <w:rPr>
+          <w:i/>
+          <w:iCs/>
+        </w:rPr>
+        <w:t>OK</w:t>
+      </w:r>
+      <w:r>
+        <w:t xml:space="preserve">, turistul va fi redirecționat spre pagina de pornire a aplicației de unde se poate autentifica cu contul nou creat. După autentificare pe ecran va apărea pagina </w:t>
+      </w:r>
+      <w:r>
+        <w:rPr>
+          <w:i/>
+          <w:iCs/>
+        </w:rPr>
+        <w:t>Welcome</w:t>
+      </w:r>
+      <w:r>
+        <w:rPr>
+          <w:i/>
+          <w:iCs/>
+        </w:rPr>
+        <w:t xml:space="preserve"> (Fig. 17.)</w:t>
+      </w:r>
+      <w:r>
+        <w:t xml:space="preserve">. Aceasta este una foarte simplă, motivul fiind crearea unui flow rapid al aplicației. Pagina este compusă dintr-un mesaj de bun venit, numele utilizatorului autentificat și nu în ultimul rând un buton cu textul </w:t>
+      </w:r>
+      <w:r>
+        <w:rPr>
+          <w:i/>
+          <w:iCs/>
+        </w:rPr>
+        <w:t>Apasa pentru scanare</w:t>
+      </w:r>
+      <w:r>
+        <w:t xml:space="preserve"> prin intermediul căruia</w:t>
+      </w:r>
+      <w:r>
+        <w:t xml:space="preserve">, turiștii vor fi redirecționați către pagina care se va ocupa de scanarea codurilor QR aparținătoare locațiilor partenere. </w:t>
+      </w:r>
+    </w:p>
+    <w:p>
+      <w:pPr>
+        <w:keepNext/>
+        <w:widowControl w:val="0"/>
+        <w:tabs>
+          <w:tab w:val="left" w:pos="5190"/>
+        </w:tabs>
+        <w:spacing w:line="276" w:lineRule="auto"/>
+        <w:jc w:val="center"/>
+      </w:pPr>
+      <w:r>
+        <w:rPr>
+          <w:noProof/>
+        </w:rPr>
+        <w:drawing>
+          <wp:inline distT="0" distB="0" distL="0" distR="0" wp14:anchorId="1C99C1BD" wp14:editId="51AA290F">
+            <wp:extent cx="2286000" cy="4572000"/>
+            <wp:effectExtent l="0" t="0" r="0" b="0"/>
+            <wp:docPr id="19" name="Picture 19"/>
+            <wp:cNvGraphicFramePr>
+              <a:graphicFrameLocks xmlns:a="http://schemas.openxmlformats.org/drawingml/2006/main" noChangeAspect="1"/>
+            </wp:cNvGraphicFramePr>
+            <a:graphic xmlns:a="http://schemas.openxmlformats.org/drawingml/2006/main">
+              <a:graphicData uri="http://schemas.openxmlformats.org/drawingml/2006/picture">
+                <pic:pic xmlns:pic="http://schemas.openxmlformats.org/drawingml/2006/picture">
+                  <pic:nvPicPr>
+                    <pic:cNvPr id="0" name="Picture 8"/>
+                    <pic:cNvPicPr>
+                      <a:picLocks noChangeAspect="1" noChangeArrowheads="1"/>
+                    </pic:cNvPicPr>
+                  </pic:nvPicPr>
+                  <pic:blipFill>
+                    <a:blip r:embed="rId28" cstate="print">
+                      <a:extLst>
+                        <a:ext uri="{28A0092B-C50C-407E-A947-70E740481C1C}">
+                          <a14:useLocalDpi xmlns:a14="http://schemas.microsoft.com/office/drawing/2010/main" val="0"/>
+                        </a:ext>
+                      </a:extLst>
+                    </a:blip>
+                    <a:srcRect/>
+                    <a:stretch>
+                      <a:fillRect/>
+                    </a:stretch>
+                  </pic:blipFill>
+                  <pic:spPr bwMode="auto">
+                    <a:xfrm>
+                      <a:off x="0" y="0"/>
+                      <a:ext cx="2286000" cy="4572000"/>
+                    </a:xfrm>
+                    <a:prstGeom prst="rect">
+                      <a:avLst/>
+                    </a:prstGeom>
+                    <a:noFill/>
+                    <a:ln>
+                      <a:noFill/>
+                    </a:ln>
+                  </pic:spPr>
+                </pic:pic>
+              </a:graphicData>
+            </a:graphic>
+          </wp:inline>
+        </w:drawing>
+      </w:r>
+    </w:p>
+    <w:p>
+      <w:pPr>
+        <w:pStyle w:val="Captions"/>
+        <w:rPr>
+          <w:sz w:val="28"/>
+          <w:szCs w:val="28"/>
+        </w:rPr>
+      </w:pPr>
+      <w:r>
+        <w:t xml:space="preserve">Fig. </w:t>
+      </w:r>
+      <w:r>
+        <w:fldChar w:fldCharType="begin"/>
+      </w:r>
+      <w:r>
+        <w:instrText xml:space="preserve"> SEQ Fig. \* ARABIC </w:instrText>
+      </w:r>
+      <w:r>
+        <w:fldChar w:fldCharType="separate"/>
+      </w:r>
+      <w:r>
+        <w:rPr>
+          <w:noProof/>
+        </w:rPr>
+        <w:t>17</w:t>
+      </w:r>
+      <w:r>
+        <w:fldChar w:fldCharType="end"/>
+      </w:r>
+      <w:r>
+        <w:t>. Fereastra Welcome</w:t>
+      </w:r>
+    </w:p>
+    <w:p>
+      <w:pPr>
+        <w:pStyle w:val="TextParagraf"/>
+      </w:pPr>
+      <w:r>
+        <w:t>La prima rulare a aplicației, f</w:t>
+      </w:r>
+      <w:r>
+        <w:t xml:space="preserve">ereastra denumită </w:t>
+      </w:r>
+      <w:r>
+        <w:rPr>
+          <w:i/>
+          <w:iCs/>
+        </w:rPr>
+        <w:t>Scanner</w:t>
+      </w:r>
+      <w:r>
+        <w:t xml:space="preserve">, va cere inițial permisiuni pentru folosirea camerei de fotografiat a telefonului, iar odată ce acestea vor fi acceptate, permisiunile vor fi salvate în memoria telefonului, pentru ca ulterior să nu mai fie nevoie de </w:t>
+      </w:r>
+      <w:r>
+        <w:lastRenderedPageBreak/>
+        <w:t>acordarea lor. După ce permisiunile au fost acceptate, pe ecran va apărea o mică fereastră prin intermediul căreia turistul va putea scana un cod QR pentru a putea primi un discount. După o scanare a unui cod care nu aparține unei locații partenere, pe ecran va apărea următoarea casetă de alertă care are rol informativ</w:t>
+      </w:r>
+      <w:r>
+        <w:t xml:space="preserve">, prin apăsarea butonului </w:t>
+      </w:r>
+      <w:r>
+        <w:rPr>
+          <w:i/>
+          <w:iCs/>
+        </w:rPr>
+        <w:t>OK</w:t>
+      </w:r>
+      <w:r>
+        <w:t>, aceasta se va închide pentru a oferi utilizatorului prilejul de a scana un nou cod.</w:t>
+      </w:r>
+    </w:p>
+    <w:p>
+      <w:pPr>
+        <w:pStyle w:val="TextParagraf"/>
+        <w:keepNext/>
+        <w:jc w:val="center"/>
+      </w:pPr>
+      <w:r>
+        <w:rPr>
+          <w:noProof/>
+        </w:rPr>
+        <w:drawing>
+          <wp:inline distT="0" distB="0" distL="0" distR="0" wp14:anchorId="21AC3C12" wp14:editId="6E9AD9AE">
+            <wp:extent cx="4053840" cy="2080260"/>
+            <wp:effectExtent l="0" t="0" r="0" b="0"/>
+            <wp:docPr id="20" name="Picture 20"/>
+            <wp:cNvGraphicFramePr>
+              <a:graphicFrameLocks xmlns:a="http://schemas.openxmlformats.org/drawingml/2006/main" noChangeAspect="1"/>
+            </wp:cNvGraphicFramePr>
+            <a:graphic xmlns:a="http://schemas.openxmlformats.org/drawingml/2006/main">
+              <a:graphicData uri="http://schemas.openxmlformats.org/drawingml/2006/picture">
+                <pic:pic xmlns:pic="http://schemas.openxmlformats.org/drawingml/2006/picture">
+                  <pic:nvPicPr>
+                    <pic:cNvPr id="0" name="Picture 9"/>
+                    <pic:cNvPicPr>
+                      <a:picLocks noChangeAspect="1" noChangeArrowheads="1"/>
+                    </pic:cNvPicPr>
+                  </pic:nvPicPr>
+                  <pic:blipFill rotWithShape="1">
+                    <a:blip r:embed="rId29">
+                      <a:extLst>
+                        <a:ext uri="{28A0092B-C50C-407E-A947-70E740481C1C}">
+                          <a14:useLocalDpi xmlns:a14="http://schemas.microsoft.com/office/drawing/2010/main" val="0"/>
+                        </a:ext>
+                      </a:extLst>
+                    </a:blip>
+                    <a:srcRect l="6105" t="37624" r="6105" b="39851"/>
+                    <a:stretch/>
+                  </pic:blipFill>
+                  <pic:spPr bwMode="auto">
+                    <a:xfrm>
+                      <a:off x="0" y="0"/>
+                      <a:ext cx="4053840" cy="2080260"/>
+                    </a:xfrm>
+                    <a:prstGeom prst="rect">
+                      <a:avLst/>
+                    </a:prstGeom>
+                    <a:noFill/>
+                    <a:ln>
+                      <a:noFill/>
+                    </a:ln>
+                    <a:extLst>
+                      <a:ext uri="{53640926-AAD7-44D8-BBD7-CCE9431645EC}">
+                        <a14:shadowObscured xmlns:a14="http://schemas.microsoft.com/office/drawing/2010/main"/>
+                      </a:ext>
+                    </a:extLst>
+                  </pic:spPr>
+                </pic:pic>
+              </a:graphicData>
+            </a:graphic>
+          </wp:inline>
+        </w:drawing>
+      </w:r>
+    </w:p>
+    <w:p>
+      <w:pPr>
+        <w:pStyle w:val="Captions"/>
+      </w:pPr>
+      <w:r>
+        <w:t xml:space="preserve">Fig. </w:t>
+      </w:r>
+      <w:r>
+        <w:fldChar w:fldCharType="begin"/>
+      </w:r>
+      <w:r>
+        <w:instrText xml:space="preserve"> SEQ Fig. \* ARABIC </w:instrText>
+      </w:r>
+      <w:r>
+        <w:fldChar w:fldCharType="separate"/>
+      </w:r>
+      <w:r>
+        <w:rPr>
+          <w:noProof/>
+        </w:rPr>
+        <w:t>18</w:t>
+      </w:r>
+      <w:r>
+        <w:fldChar w:fldCharType="end"/>
+      </w:r>
+      <w:r>
+        <w:t>. Alertă</w:t>
+      </w:r>
+      <w:r>
+        <w:t xml:space="preserve"> citire</w:t>
+      </w:r>
+      <w:r>
+        <w:t xml:space="preserve"> cod QR greșit</w:t>
+      </w:r>
+    </w:p>
+    <w:p>
+      <w:pPr>
+        <w:pStyle w:val="TextParagraf"/>
+        <w:rPr>
+          <w:noProof/>
+        </w:rPr>
+      </w:pPr>
+      <w:r>
+        <w:t>În cazul fericit, și anume cel în care codul QR scanat aparține unei locații partenere, pe ecran va apărea următoarea casetă de alertă.</w:t>
+      </w:r>
+    </w:p>
+    <w:p>
+      <w:pPr>
+        <w:pStyle w:val="TextParagraf"/>
+        <w:keepNext/>
+        <w:jc w:val="center"/>
+      </w:pPr>
+      <w:r>
+        <w:rPr>
+          <w:noProof/>
+        </w:rPr>
+        <w:drawing>
+          <wp:inline distT="0" distB="0" distL="0" distR="0" wp14:anchorId="4AAC7C0E" wp14:editId="22BFB58A">
+            <wp:extent cx="4076700" cy="2247900"/>
+            <wp:effectExtent l="0" t="0" r="0" b="0"/>
+            <wp:docPr id="21" name="Picture 21"/>
+            <wp:cNvGraphicFramePr>
+              <a:graphicFrameLocks xmlns:a="http://schemas.openxmlformats.org/drawingml/2006/main" noChangeAspect="1"/>
+            </wp:cNvGraphicFramePr>
+            <a:graphic xmlns:a="http://schemas.openxmlformats.org/drawingml/2006/main">
+              <a:graphicData uri="http://schemas.openxmlformats.org/drawingml/2006/picture">
+                <pic:pic xmlns:pic="http://schemas.openxmlformats.org/drawingml/2006/picture">
+                  <pic:nvPicPr>
+                    <pic:cNvPr id="0" name="Picture 10"/>
+                    <pic:cNvPicPr>
+                      <a:picLocks noChangeAspect="1" noChangeArrowheads="1"/>
+                    </pic:cNvPicPr>
+                  </pic:nvPicPr>
+                  <pic:blipFill rotWithShape="1">
+                    <a:blip r:embed="rId30">
+                      <a:extLst>
+                        <a:ext uri="{28A0092B-C50C-407E-A947-70E740481C1C}">
+                          <a14:useLocalDpi xmlns:a14="http://schemas.microsoft.com/office/drawing/2010/main" val="0"/>
+                        </a:ext>
+                      </a:extLst>
+                    </a:blip>
+                    <a:srcRect l="5775" t="36716" r="5941" b="38944"/>
+                    <a:stretch/>
+                  </pic:blipFill>
+                  <pic:spPr bwMode="auto">
+                    <a:xfrm>
+                      <a:off x="0" y="0"/>
+                      <a:ext cx="4076700" cy="2247900"/>
+                    </a:xfrm>
+                    <a:prstGeom prst="rect">
+                      <a:avLst/>
+                    </a:prstGeom>
+                    <a:noFill/>
+                    <a:ln>
+                      <a:noFill/>
+                    </a:ln>
+                    <a:extLst>
+                      <a:ext uri="{53640926-AAD7-44D8-BBD7-CCE9431645EC}">
+                        <a14:shadowObscured xmlns:a14="http://schemas.microsoft.com/office/drawing/2010/main"/>
+                      </a:ext>
+                    </a:extLst>
+                  </pic:spPr>
+                </pic:pic>
+              </a:graphicData>
+            </a:graphic>
+          </wp:inline>
+        </w:drawing>
+      </w:r>
+    </w:p>
+    <w:p>
+      <w:pPr>
+        <w:pStyle w:val="Captions"/>
+      </w:pPr>
+      <w:r>
+        <w:t xml:space="preserve">Fig. </w:t>
+      </w:r>
+      <w:r>
+        <w:fldChar w:fldCharType="begin"/>
+      </w:r>
+      <w:r>
+        <w:instrText xml:space="preserve"> SEQ Fig. \* ARABIC </w:instrText>
+      </w:r>
+      <w:r>
+        <w:fldChar w:fldCharType="separate"/>
+      </w:r>
+      <w:r>
+        <w:rPr>
+          <w:noProof/>
+        </w:rPr>
+        <w:t>19</w:t>
+      </w:r>
+      <w:r>
+        <w:fldChar w:fldCharType="end"/>
+      </w:r>
+      <w:r>
+        <w:t>. Alertă citire cod QR corect</w:t>
+      </w:r>
+    </w:p>
+    <w:p>
+      <w:pPr>
+        <w:pStyle w:val="TextParagraf"/>
+      </w:pPr>
+      <w:r>
+        <w:t xml:space="preserve">Prin apăsarea butonului </w:t>
+      </w:r>
+      <w:r>
+        <w:rPr>
+          <w:i/>
+          <w:iCs/>
+        </w:rPr>
+        <w:t>DA</w:t>
+      </w:r>
+      <w:r>
+        <w:t xml:space="preserve">, utilizatorul va fi redirecționat către pagina de </w:t>
+      </w:r>
+      <w:r>
+        <w:rPr>
+          <w:i/>
+          <w:iCs/>
+        </w:rPr>
+        <w:t>Discount</w:t>
+      </w:r>
+      <w:r>
+        <w:t xml:space="preserve"> a aplicației. Acționarea butonului </w:t>
+      </w:r>
+      <w:r>
+        <w:rPr>
+          <w:i/>
+          <w:iCs/>
+        </w:rPr>
+        <w:t>NU</w:t>
+      </w:r>
+      <w:r>
+        <w:t xml:space="preserve"> va închide caseta de alertă și va oferi posibilitatea citirii </w:t>
+      </w:r>
+      <w:r>
+        <w:lastRenderedPageBreak/>
+        <w:t>unui cod nou. După o citire, peste fereastra camerei de fotografiat va apărea</w:t>
+      </w:r>
+      <w:r>
+        <w:t xml:space="preserve"> </w:t>
+      </w:r>
+      <w:r>
+        <w:t>buton</w:t>
+      </w:r>
+      <w:r>
+        <w:t>ul</w:t>
+      </w:r>
+      <w:r>
+        <w:t xml:space="preserve"> cu fundal albastru</w:t>
+      </w:r>
+      <w:r>
+        <w:t xml:space="preserve"> prin intermediul căruia, prin apăsare, scanarea va deveni din nou activă, utilizatorul având posibilitatea de a scana un nou cod QR.</w:t>
+      </w:r>
+    </w:p>
+    <w:p>
+      <w:pPr>
+        <w:pStyle w:val="TextParagraf"/>
+        <w:keepNext/>
+        <w:jc w:val="center"/>
+      </w:pPr>
+      <w:r>
+        <w:rPr>
+          <w:noProof/>
+        </w:rPr>
+        <w:drawing>
+          <wp:inline distT="0" distB="0" distL="0" distR="0" wp14:anchorId="2346C81A" wp14:editId="2D28F3C6">
+            <wp:extent cx="2286000" cy="4572000"/>
+            <wp:effectExtent l="0" t="0" r="0" b="0"/>
+            <wp:docPr id="22" name="Picture 22"/>
+            <wp:cNvGraphicFramePr>
+              <a:graphicFrameLocks xmlns:a="http://schemas.openxmlformats.org/drawingml/2006/main" noChangeAspect="1"/>
+            </wp:cNvGraphicFramePr>
+            <a:graphic xmlns:a="http://schemas.openxmlformats.org/drawingml/2006/main">
+              <a:graphicData uri="http://schemas.openxmlformats.org/drawingml/2006/picture">
+                <pic:pic xmlns:pic="http://schemas.openxmlformats.org/drawingml/2006/picture">
+                  <pic:nvPicPr>
+                    <pic:cNvPr id="0" name="Picture 11"/>
+                    <pic:cNvPicPr>
+                      <a:picLocks noChangeAspect="1" noChangeArrowheads="1"/>
+                    </pic:cNvPicPr>
+                  </pic:nvPicPr>
+                  <pic:blipFill>
+                    <a:blip r:embed="rId31" cstate="print">
+                      <a:extLst>
+                        <a:ext uri="{28A0092B-C50C-407E-A947-70E740481C1C}">
+                          <a14:useLocalDpi xmlns:a14="http://schemas.microsoft.com/office/drawing/2010/main" val="0"/>
+                        </a:ext>
+                      </a:extLst>
+                    </a:blip>
+                    <a:srcRect/>
+                    <a:stretch>
+                      <a:fillRect/>
+                    </a:stretch>
+                  </pic:blipFill>
+                  <pic:spPr bwMode="auto">
+                    <a:xfrm>
+                      <a:off x="0" y="0"/>
+                      <a:ext cx="2286000" cy="4572000"/>
+                    </a:xfrm>
+                    <a:prstGeom prst="rect">
+                      <a:avLst/>
+                    </a:prstGeom>
+                    <a:noFill/>
+                    <a:ln>
+                      <a:noFill/>
+                    </a:ln>
+                  </pic:spPr>
+                </pic:pic>
+              </a:graphicData>
+            </a:graphic>
+          </wp:inline>
+        </w:drawing>
+      </w:r>
+    </w:p>
+    <w:p>
+      <w:pPr>
+        <w:pStyle w:val="Captions"/>
+      </w:pPr>
+      <w:r>
+        <w:t xml:space="preserve">Fig. </w:t>
+      </w:r>
+      <w:r>
+        <w:fldChar w:fldCharType="begin"/>
+      </w:r>
+      <w:r>
+        <w:instrText xml:space="preserve"> SEQ Fig. \* ARABIC </w:instrText>
+      </w:r>
+      <w:r>
+        <w:fldChar w:fldCharType="separate"/>
+      </w:r>
+      <w:r>
+        <w:rPr>
+          <w:noProof/>
+        </w:rPr>
+        <w:t>20</w:t>
+      </w:r>
+      <w:r>
+        <w:fldChar w:fldCharType="end"/>
+      </w:r>
+      <w:r>
+        <w:t>. Buton pentru activarea scanner-ului</w:t>
+      </w:r>
+    </w:p>
+    <w:p>
+      <w:pPr>
+        <w:pStyle w:val="TextParagraf"/>
+      </w:pPr>
+      <w:r>
+        <w:t xml:space="preserve">După cum aminteam anterior, după scanare si acceptul privind primirea unui reduceri, utilizatorul va fi redirecționat către pagina </w:t>
+      </w:r>
+      <w:r>
+        <w:rPr>
+          <w:i/>
+          <w:iCs/>
+        </w:rPr>
+        <w:t xml:space="preserve">Discount </w:t>
+      </w:r>
+      <w:r>
+        <w:t>(Fig. 21.). Această fereastră</w:t>
+      </w:r>
+      <w:r>
+        <w:t xml:space="preserve"> conține titlul </w:t>
+      </w:r>
+      <w:r>
+        <w:rPr>
+          <w:i/>
+          <w:iCs/>
+        </w:rPr>
+        <w:t>Felicitari</w:t>
+      </w:r>
+      <w:r>
+        <w:rPr>
+          <w:i/>
+          <w:iCs/>
+          <w:lang w:val="en-US"/>
+        </w:rPr>
+        <w:t>!</w:t>
+      </w:r>
+      <w:r>
+        <w:rPr>
+          <w:lang w:val="en-US"/>
+        </w:rPr>
+        <w:t>, sub</w:t>
+      </w:r>
+      <w:r>
+        <w:t xml:space="preserve"> acesta se află un mesaj informativ cu referire la procentul de reducere și locația care îl va oferi. Delimitat de o linie va fi un alt mesaj informativ care aduce la cunoștință turiștilor faptul că pentru a beneficia de discount, trebuie ca în prealabil să arate mesajul respectiv unui ospatar din cadrul locației partenere. În partea de jos a ecranului se </w:t>
+      </w:r>
+      <w:r>
+        <w:lastRenderedPageBreak/>
+        <w:t xml:space="preserve">află un buton cu titlul </w:t>
+      </w:r>
+      <w:r>
+        <w:rPr>
+          <w:i/>
+          <w:iCs/>
+        </w:rPr>
+        <w:t>Adauga un review</w:t>
+      </w:r>
+      <w:r>
+        <w:t>. Prin apăsarea acestuia, utilizatorii vor fi redirecționați către fereastra prin care pot adăuga recenzii pentru vizitele pe care le-au făcut la diversele locații</w:t>
+      </w:r>
+      <w:r>
+        <w:t xml:space="preserve"> participante.</w:t>
+      </w:r>
+      <w:r>
+        <w:t xml:space="preserve"> </w:t>
+      </w:r>
+    </w:p>
+    <w:p>
+      <w:pPr>
+        <w:pStyle w:val="TextParagraf"/>
+        <w:keepNext/>
+        <w:jc w:val="center"/>
+      </w:pPr>
+      <w:r>
+        <w:rPr>
+          <w:noProof/>
+        </w:rPr>
+        <w:drawing>
+          <wp:inline distT="0" distB="0" distL="0" distR="0" wp14:anchorId="1F124077" wp14:editId="6856F76D">
+            <wp:extent cx="2286000" cy="4572000"/>
+            <wp:effectExtent l="0" t="0" r="0" b="0"/>
+            <wp:docPr id="23" name="Picture 23"/>
+            <wp:cNvGraphicFramePr>
+              <a:graphicFrameLocks xmlns:a="http://schemas.openxmlformats.org/drawingml/2006/main" noChangeAspect="1"/>
+            </wp:cNvGraphicFramePr>
+            <a:graphic xmlns:a="http://schemas.openxmlformats.org/drawingml/2006/main">
+              <a:graphicData uri="http://schemas.openxmlformats.org/drawingml/2006/picture">
+                <pic:pic xmlns:pic="http://schemas.openxmlformats.org/drawingml/2006/picture">
+                  <pic:nvPicPr>
+                    <pic:cNvPr id="0" name="Picture 12"/>
+                    <pic:cNvPicPr>
+                      <a:picLocks noChangeAspect="1" noChangeArrowheads="1"/>
+                    </pic:cNvPicPr>
+                  </pic:nvPicPr>
+                  <pic:blipFill>
+                    <a:blip r:embed="rId32" cstate="print">
+                      <a:extLst>
+                        <a:ext uri="{28A0092B-C50C-407E-A947-70E740481C1C}">
+                          <a14:useLocalDpi xmlns:a14="http://schemas.microsoft.com/office/drawing/2010/main" val="0"/>
+                        </a:ext>
+                      </a:extLst>
+                    </a:blip>
+                    <a:srcRect/>
+                    <a:stretch>
+                      <a:fillRect/>
+                    </a:stretch>
+                  </pic:blipFill>
+                  <pic:spPr bwMode="auto">
+                    <a:xfrm>
+                      <a:off x="0" y="0"/>
+                      <a:ext cx="2286000" cy="4572000"/>
+                    </a:xfrm>
+                    <a:prstGeom prst="rect">
+                      <a:avLst/>
+                    </a:prstGeom>
+                    <a:noFill/>
+                    <a:ln>
+                      <a:noFill/>
+                    </a:ln>
+                  </pic:spPr>
+                </pic:pic>
+              </a:graphicData>
+            </a:graphic>
+          </wp:inline>
+        </w:drawing>
+      </w:r>
+    </w:p>
+    <w:p>
+      <w:pPr>
+        <w:pStyle w:val="Captions"/>
+      </w:pPr>
+      <w:r>
+        <w:t xml:space="preserve">Fig. </w:t>
+      </w:r>
+      <w:r>
+        <w:fldChar w:fldCharType="begin"/>
+      </w:r>
+      <w:r>
+        <w:instrText xml:space="preserve"> SEQ Fig. \* ARABIC </w:instrText>
+      </w:r>
+      <w:r>
+        <w:fldChar w:fldCharType="separate"/>
+      </w:r>
+      <w:r>
+        <w:rPr>
+          <w:noProof/>
+        </w:rPr>
+        <w:t>21</w:t>
+      </w:r>
+      <w:r>
+        <w:fldChar w:fldCharType="end"/>
+      </w:r>
+      <w:r>
+        <w:t>. Pagina Discount</w:t>
+      </w:r>
+    </w:p>
+    <w:p>
+      <w:pPr>
+        <w:pStyle w:val="TextParagraf"/>
+      </w:pPr>
+      <w:r>
+        <w:t xml:space="preserve">În  continuare voi prezenta pagina </w:t>
+      </w:r>
+      <w:r>
+        <w:rPr>
+          <w:i/>
+          <w:iCs/>
+        </w:rPr>
+        <w:t>Review</w:t>
+      </w:r>
+      <w:r>
+        <w:t xml:space="preserve"> a aplicației. Aceasta este formată din mai multe elemente, primul dintre acestea fiind nota pe care utilizatorii sunt obligați să o ofere unei locații pentru a adăuga o recenzie. Această notă este între 1 </w:t>
+      </w:r>
+      <w:r>
+        <w:t xml:space="preserve">și 5 și este afișată sub formă de stele. Mai jos se poate observa o cutie de text în care turiștii pot adăuga comentarii relevante despre vizita la locație. În continuare este plasat butonul </w:t>
+      </w:r>
+      <w:r>
+        <w:rPr>
+          <w:i/>
+          <w:iCs/>
+        </w:rPr>
+        <w:t>Adauga Recenzie</w:t>
+      </w:r>
+      <w:r>
+        <w:t xml:space="preserve">, prin apăsarea acestuia fiind adăugată recenzia în baza de date. Mai jos, delimitat de o linie va fi un text prin </w:t>
+      </w:r>
+      <w:r>
+        <w:lastRenderedPageBreak/>
+        <w:t>care i se va atrage atenția turistului că poate adăuga și o poză cu bonul prin intermediul acestei recenzii</w:t>
+      </w:r>
+      <w:r>
+        <w:t>, această acțiune nu este însă obligatorie. Dacă se apasă pe buton pentru a se adăuga o recenzie și nu a fost selectată o notă în prealabil, pe ecran va apărea o casetă de alertă (Fig. 23.) cu rol informativ.</w:t>
+      </w:r>
+    </w:p>
+    <w:p>
+      <w:pPr>
+        <w:keepNext/>
+        <w:widowControl w:val="0"/>
+        <w:tabs>
+          <w:tab w:val="left" w:pos="5190"/>
+        </w:tabs>
+        <w:spacing w:line="276" w:lineRule="auto"/>
+        <w:jc w:val="center"/>
+      </w:pPr>
+      <w:r>
+        <w:rPr>
+          <w:rFonts w:ascii="UT Sans" w:hAnsi="UT Sans"/>
+          <w:b/>
+          <w:noProof/>
+          <w:sz w:val="28"/>
+          <w:szCs w:val="28"/>
+        </w:rPr>
+        <w:drawing>
+          <wp:inline distT="0" distB="0" distL="0" distR="0" wp14:anchorId="3D784152" wp14:editId="44C04731">
+            <wp:extent cx="2286000" cy="4572000"/>
+            <wp:effectExtent l="0" t="0" r="0" b="0"/>
+            <wp:docPr id="24" name="Picture 24"/>
+            <wp:cNvGraphicFramePr>
+              <a:graphicFrameLocks xmlns:a="http://schemas.openxmlformats.org/drawingml/2006/main" noChangeAspect="1"/>
+            </wp:cNvGraphicFramePr>
+            <a:graphic xmlns:a="http://schemas.openxmlformats.org/drawingml/2006/main">
+              <a:graphicData uri="http://schemas.openxmlformats.org/drawingml/2006/picture">
+                <pic:pic xmlns:pic="http://schemas.openxmlformats.org/drawingml/2006/picture">
+                  <pic:nvPicPr>
+                    <pic:cNvPr id="0" name="Picture 13"/>
+                    <pic:cNvPicPr>
+                      <a:picLocks noChangeAspect="1" noChangeArrowheads="1"/>
+                    </pic:cNvPicPr>
+                  </pic:nvPicPr>
+                  <pic:blipFill>
+                    <a:blip r:embed="rId33" cstate="print">
+                      <a:extLst>
+                        <a:ext uri="{28A0092B-C50C-407E-A947-70E740481C1C}">
+                          <a14:useLocalDpi xmlns:a14="http://schemas.microsoft.com/office/drawing/2010/main" val="0"/>
+                        </a:ext>
+                      </a:extLst>
+                    </a:blip>
+                    <a:srcRect/>
+                    <a:stretch>
+                      <a:fillRect/>
+                    </a:stretch>
+                  </pic:blipFill>
+                  <pic:spPr bwMode="auto">
+                    <a:xfrm>
+                      <a:off x="0" y="0"/>
+                      <a:ext cx="2286000" cy="4572000"/>
+                    </a:xfrm>
+                    <a:prstGeom prst="rect">
+                      <a:avLst/>
+                    </a:prstGeom>
+                    <a:noFill/>
+                    <a:ln>
+                      <a:noFill/>
+                    </a:ln>
+                  </pic:spPr>
+                </pic:pic>
+              </a:graphicData>
+            </a:graphic>
+          </wp:inline>
+        </w:drawing>
+      </w:r>
+    </w:p>
+    <w:p>
+      <w:pPr>
+        <w:pStyle w:val="Captions"/>
+        <w:rPr>
           <w:b/>
           <w:sz w:val="28"/>
           <w:szCs w:val="28"/>
         </w:rPr>
       </w:pPr>
       <w:r>
-        <w:rPr>
-          <w:rFonts w:ascii="UT Sans" w:hAnsi="UT Sans"/>
+        <w:t xml:space="preserve">Fig. </w:t>
+      </w:r>
+      <w:r>
+        <w:fldChar w:fldCharType="begin"/>
+      </w:r>
+      <w:r>
+        <w:instrText xml:space="preserve"> SEQ Fig. \* ARABIC </w:instrText>
+      </w:r>
+      <w:r>
+        <w:fldChar w:fldCharType="separate"/>
+      </w:r>
+      <w:r>
+        <w:rPr>
+          <w:noProof/>
+        </w:rPr>
+        <w:t>22</w:t>
+      </w:r>
+      <w:r>
+        <w:fldChar w:fldCharType="end"/>
+      </w:r>
+      <w:r>
+        <w:t>. Exemplu recenzie completă</w:t>
+      </w:r>
+    </w:p>
+    <w:p>
+      <w:pPr>
+        <w:keepNext/>
+        <w:widowControl w:val="0"/>
+        <w:tabs>
+          <w:tab w:val="left" w:pos="5190"/>
+        </w:tabs>
+        <w:spacing w:line="276" w:lineRule="auto"/>
+        <w:jc w:val="center"/>
+      </w:pPr>
+      <w:r>
+        <w:rPr>
+          <w:rFonts w:ascii="UT Sans" w:hAnsi="UT Sans"/>
+          <w:b/>
+          <w:noProof/>
+          <w:sz w:val="28"/>
+          <w:szCs w:val="28"/>
+        </w:rPr>
+        <w:drawing>
+          <wp:inline distT="0" distB="0" distL="0" distR="0" wp14:anchorId="76E14FB2" wp14:editId="3265DF3F">
+            <wp:extent cx="3390900" cy="1743165"/>
+            <wp:effectExtent l="0" t="0" r="0" b="0"/>
+            <wp:docPr id="25" name="Picture 25"/>
+            <wp:cNvGraphicFramePr>
+              <a:graphicFrameLocks xmlns:a="http://schemas.openxmlformats.org/drawingml/2006/main" noChangeAspect="1"/>
+            </wp:cNvGraphicFramePr>
+            <a:graphic xmlns:a="http://schemas.openxmlformats.org/drawingml/2006/main">
+              <a:graphicData uri="http://schemas.openxmlformats.org/drawingml/2006/picture">
+                <pic:pic xmlns:pic="http://schemas.openxmlformats.org/drawingml/2006/picture">
+                  <pic:nvPicPr>
+                    <pic:cNvPr id="0" name="Picture 14"/>
+                    <pic:cNvPicPr>
+                      <a:picLocks noChangeAspect="1" noChangeArrowheads="1"/>
+                    </pic:cNvPicPr>
+                  </pic:nvPicPr>
+                  <pic:blipFill rotWithShape="1">
+                    <a:blip r:embed="rId34">
+                      <a:extLst>
+                        <a:ext uri="{28A0092B-C50C-407E-A947-70E740481C1C}">
+                          <a14:useLocalDpi xmlns:a14="http://schemas.microsoft.com/office/drawing/2010/main" val="0"/>
+                        </a:ext>
+                      </a:extLst>
+                    </a:blip>
+                    <a:srcRect l="5941" t="37541" r="6104" b="39852"/>
+                    <a:stretch/>
+                  </pic:blipFill>
+                  <pic:spPr bwMode="auto">
+                    <a:xfrm>
+                      <a:off x="0" y="0"/>
+                      <a:ext cx="3427249" cy="1761851"/>
+                    </a:xfrm>
+                    <a:prstGeom prst="rect">
+                      <a:avLst/>
+                    </a:prstGeom>
+                    <a:noFill/>
+                    <a:ln>
+                      <a:noFill/>
+                    </a:ln>
+                    <a:extLst>
+                      <a:ext uri="{53640926-AAD7-44D8-BBD7-CCE9431645EC}">
+                        <a14:shadowObscured xmlns:a14="http://schemas.microsoft.com/office/drawing/2010/main"/>
+                      </a:ext>
+                    </a:extLst>
+                  </pic:spPr>
+                </pic:pic>
+              </a:graphicData>
+            </a:graphic>
+          </wp:inline>
+        </w:drawing>
+      </w:r>
+    </w:p>
+    <w:p>
+      <w:pPr>
+        <w:pStyle w:val="Captions"/>
+        <w:rPr>
           <w:b/>
           <w:sz w:val="28"/>
           <w:szCs w:val="28"/>
         </w:rPr>
+      </w:pPr>
+      <w:r>
+        <w:t xml:space="preserve">Fig. </w:t>
+      </w:r>
+      <w:r>
+        <w:fldChar w:fldCharType="begin"/>
+      </w:r>
+      <w:r>
+        <w:instrText xml:space="preserve"> SEQ Fig. \* ARABIC </w:instrText>
+      </w:r>
+      <w:r>
+        <w:fldChar w:fldCharType="separate"/>
+      </w:r>
+      <w:r>
+        <w:rPr>
+          <w:noProof/>
+        </w:rPr>
+        <w:t>23</w:t>
+      </w:r>
+      <w:r>
+        <w:fldChar w:fldCharType="end"/>
+      </w:r>
+      <w:r>
+        <w:t>. Alertă notă neselectată</w:t>
+      </w:r>
+    </w:p>
+    <w:p>
+      <w:pPr>
+        <w:pStyle w:val="TextParagraf"/>
+        <w:rPr>
+          <w:sz w:val="20"/>
+          <w:szCs w:val="22"/>
+        </w:rPr>
+      </w:pPr>
+      <w:r>
+        <w:lastRenderedPageBreak/>
+        <w:t xml:space="preserve">Prin apăsarea butonului </w:t>
+      </w:r>
+      <w:r>
+        <w:rPr>
+          <w:i/>
+          <w:iCs/>
+        </w:rPr>
+        <w:t>AM INTELES</w:t>
+      </w:r>
+      <w:r>
+        <w:t xml:space="preserve">, caseta de alertă se va închide. </w:t>
+      </w:r>
+      <w:r>
+        <w:t>Dacă utilizatorul dorește să adauge o poză cu bonul, după apăsarea butonului aferent acestei acțiuni va fi redirecționat către o fereastră similară cu cea a camerei de fotografiat a telefonului. După apăsarea pe butonul circular din josul paginii,</w:t>
+      </w:r>
+      <w:r>
+        <w:t xml:space="preserve"> dacă poza este neclară sau trebuie refăcută</w:t>
+      </w:r>
+      <w:r>
+        <w:t xml:space="preserve"> prin acționarea butonului </w:t>
+      </w:r>
+      <w:r>
+        <w:rPr>
+          <w:i/>
+          <w:iCs/>
+        </w:rPr>
+        <w:t>x</w:t>
+      </w:r>
+      <w:r>
+        <w:t xml:space="preserve"> din stânga sus a ecranului se va putea face o poză nouă, în schimb, </w:t>
+      </w:r>
+      <w:r>
+        <w:t xml:space="preserve"> dacă imaginea făcută este bună, se apasă pe bifa din dreapta sus care va trece spre următorul pas cel prin care turistul are posibilitatea de a modifica poza făcută pentru a încadra bonul mai bine. </w:t>
+      </w:r>
+      <w:r>
+        <w:t xml:space="preserve">Mai apoi, prin apăsarea butonului </w:t>
+      </w:r>
+      <w:r>
+        <w:rPr>
+          <w:i/>
+          <w:iCs/>
+        </w:rPr>
+        <w:t>CROP</w:t>
+      </w:r>
+      <w:r>
+        <w:t>, poza va fi salvată și adăugată în cadrul recenziei.</w:t>
+      </w:r>
+    </w:p>
+    <w:p>
+      <w:pPr>
+        <w:pStyle w:val="TextParagraf"/>
+        <w:keepNext/>
+        <w:jc w:val="center"/>
+      </w:pPr>
+      <w:r>
+        <w:rPr>
+          <w:noProof/>
+        </w:rPr>
+        <w:drawing>
+          <wp:inline distT="0" distB="0" distL="0" distR="0" wp14:anchorId="708BD0B3" wp14:editId="1A8B03F2">
+            <wp:extent cx="2286000" cy="4572000"/>
+            <wp:effectExtent l="0" t="0" r="0" b="0"/>
+            <wp:docPr id="26" name="Picture 26"/>
+            <wp:cNvGraphicFramePr>
+              <a:graphicFrameLocks xmlns:a="http://schemas.openxmlformats.org/drawingml/2006/main" noChangeAspect="1"/>
+            </wp:cNvGraphicFramePr>
+            <a:graphic xmlns:a="http://schemas.openxmlformats.org/drawingml/2006/main">
+              <a:graphicData uri="http://schemas.openxmlformats.org/drawingml/2006/picture">
+                <pic:pic xmlns:pic="http://schemas.openxmlformats.org/drawingml/2006/picture">
+                  <pic:nvPicPr>
+                    <pic:cNvPr id="0" name="Picture 15"/>
+                    <pic:cNvPicPr>
+                      <a:picLocks noChangeAspect="1" noChangeArrowheads="1"/>
+                    </pic:cNvPicPr>
+                  </pic:nvPicPr>
+                  <pic:blipFill>
+                    <a:blip r:embed="rId35" cstate="print">
+                      <a:extLst>
+                        <a:ext uri="{28A0092B-C50C-407E-A947-70E740481C1C}">
+                          <a14:useLocalDpi xmlns:a14="http://schemas.microsoft.com/office/drawing/2010/main" val="0"/>
+                        </a:ext>
+                      </a:extLst>
+                    </a:blip>
+                    <a:srcRect/>
+                    <a:stretch>
+                      <a:fillRect/>
+                    </a:stretch>
+                  </pic:blipFill>
+                  <pic:spPr bwMode="auto">
+                    <a:xfrm>
+                      <a:off x="0" y="0"/>
+                      <a:ext cx="2286000" cy="4572000"/>
+                    </a:xfrm>
+                    <a:prstGeom prst="rect">
+                      <a:avLst/>
+                    </a:prstGeom>
+                    <a:noFill/>
+                    <a:ln>
+                      <a:noFill/>
+                    </a:ln>
+                  </pic:spPr>
+                </pic:pic>
+              </a:graphicData>
+            </a:graphic>
+          </wp:inline>
+        </w:drawing>
+      </w:r>
+    </w:p>
+    <w:p>
+      <w:pPr>
+        <w:pStyle w:val="Captions"/>
+      </w:pPr>
+      <w:r>
+        <w:t xml:space="preserve">Fig. </w:t>
+      </w:r>
+      <w:r>
+        <w:fldChar w:fldCharType="begin"/>
+      </w:r>
+      <w:r>
+        <w:instrText xml:space="preserve"> SEQ Fig. \* ARABIC </w:instrText>
+      </w:r>
+      <w:r>
+        <w:fldChar w:fldCharType="separate"/>
+      </w:r>
+      <w:r>
+        <w:rPr>
+          <w:noProof/>
+        </w:rPr>
+        <w:t>24</w:t>
+      </w:r>
+      <w:r>
+        <w:fldChar w:fldCharType="end"/>
+      </w:r>
+      <w:r>
+        <w:t>. Modificarea imaginii înainte de adăugare</w:t>
+      </w:r>
+    </w:p>
+    <w:p>
+      <w:pPr>
+        <w:pStyle w:val="TextParagraf"/>
+      </w:pPr>
+      <w:r>
+        <w:lastRenderedPageBreak/>
+        <w:t xml:space="preserve">După adăugarea recenziei, </w:t>
+      </w:r>
+      <w:r>
+        <w:t xml:space="preserve">pe ecran va apărea următoarea casetă de alertă cu rol informativ. </w:t>
+      </w:r>
+    </w:p>
+    <w:p>
+      <w:pPr>
+        <w:pStyle w:val="TextParagraf"/>
+        <w:keepNext/>
+        <w:jc w:val="center"/>
+      </w:pPr>
+      <w:r>
+        <w:rPr>
+          <w:noProof/>
+        </w:rPr>
+        <w:drawing>
+          <wp:inline distT="0" distB="0" distL="0" distR="0" wp14:anchorId="46EF80C1" wp14:editId="06349C94">
+            <wp:extent cx="2628900" cy="1515717"/>
+            <wp:effectExtent l="0" t="0" r="0" b="0"/>
+            <wp:docPr id="27" name="Picture 27"/>
+            <wp:cNvGraphicFramePr>
+              <a:graphicFrameLocks xmlns:a="http://schemas.openxmlformats.org/drawingml/2006/main" noChangeAspect="1"/>
+            </wp:cNvGraphicFramePr>
+            <a:graphic xmlns:a="http://schemas.openxmlformats.org/drawingml/2006/main">
+              <a:graphicData uri="http://schemas.openxmlformats.org/drawingml/2006/picture">
+                <pic:pic xmlns:pic="http://schemas.openxmlformats.org/drawingml/2006/picture">
+                  <pic:nvPicPr>
+                    <pic:cNvPr id="0" name="Picture 16"/>
+                    <pic:cNvPicPr>
+                      <a:picLocks noChangeAspect="1" noChangeArrowheads="1"/>
+                    </pic:cNvPicPr>
+                  </pic:nvPicPr>
+                  <pic:blipFill rotWithShape="1">
+                    <a:blip r:embed="rId36" cstate="print">
+                      <a:extLst>
+                        <a:ext uri="{28A0092B-C50C-407E-A947-70E740481C1C}">
+                          <a14:useLocalDpi xmlns:a14="http://schemas.microsoft.com/office/drawing/2010/main" val="0"/>
+                        </a:ext>
+                      </a:extLst>
+                    </a:blip>
+                    <a:srcRect l="6437" t="36386" r="6271" b="38449"/>
+                    <a:stretch/>
+                  </pic:blipFill>
+                  <pic:spPr bwMode="auto">
+                    <a:xfrm>
+                      <a:off x="0" y="0"/>
+                      <a:ext cx="2643390" cy="1524071"/>
+                    </a:xfrm>
+                    <a:prstGeom prst="rect">
+                      <a:avLst/>
+                    </a:prstGeom>
+                    <a:noFill/>
+                    <a:ln>
+                      <a:noFill/>
+                    </a:ln>
+                    <a:extLst>
+                      <a:ext uri="{53640926-AAD7-44D8-BBD7-CCE9431645EC}">
+                        <a14:shadowObscured xmlns:a14="http://schemas.microsoft.com/office/drawing/2010/main"/>
+                      </a:ext>
+                    </a:extLst>
+                  </pic:spPr>
+                </pic:pic>
+              </a:graphicData>
+            </a:graphic>
+          </wp:inline>
+        </w:drawing>
+      </w:r>
+    </w:p>
+    <w:p>
+      <w:pPr>
+        <w:pStyle w:val="Captions"/>
+      </w:pPr>
+      <w:r>
+        <w:t xml:space="preserve">Fig. </w:t>
+      </w:r>
+      <w:r>
+        <w:fldChar w:fldCharType="begin"/>
+      </w:r>
+      <w:r>
+        <w:instrText xml:space="preserve"> SEQ Fig. \* ARABIC </w:instrText>
+      </w:r>
+      <w:r>
+        <w:fldChar w:fldCharType="separate"/>
+      </w:r>
+      <w:r>
+        <w:rPr>
+          <w:noProof/>
+        </w:rPr>
+        <w:t>25</w:t>
+      </w:r>
+      <w:r>
+        <w:fldChar w:fldCharType="end"/>
+      </w:r>
+      <w:r>
+        <w:t>. Alertă recenzie adăugată</w:t>
+      </w:r>
+    </w:p>
+    <w:p>
+      <w:pPr>
+        <w:pStyle w:val="TextParagraf"/>
+      </w:pPr>
+      <w:r>
+        <w:t xml:space="preserve">După acest mesaj, utilizatorul va fi redirecționat către următoarea pagină în care iși poate vedea istoricul vizitelor. </w:t>
+      </w:r>
+    </w:p>
+    <w:p>
+      <w:pPr>
+        <w:pStyle w:val="TextParagraf"/>
+        <w:keepNext/>
+        <w:jc w:val="center"/>
+      </w:pPr>
+      <w:r>
+        <w:rPr>
+          <w:noProof/>
+        </w:rPr>
+        <w:drawing>
+          <wp:inline distT="0" distB="0" distL="0" distR="0" wp14:anchorId="15D6CADD" wp14:editId="6FF72A15">
+            <wp:extent cx="2286000" cy="4572000"/>
+            <wp:effectExtent l="0" t="0" r="0" b="0"/>
+            <wp:docPr id="28" name="Picture 28"/>
+            <wp:cNvGraphicFramePr>
+              <a:graphicFrameLocks xmlns:a="http://schemas.openxmlformats.org/drawingml/2006/main" noChangeAspect="1"/>
+            </wp:cNvGraphicFramePr>
+            <a:graphic xmlns:a="http://schemas.openxmlformats.org/drawingml/2006/main">
+              <a:graphicData uri="http://schemas.openxmlformats.org/drawingml/2006/picture">
+                <pic:pic xmlns:pic="http://schemas.openxmlformats.org/drawingml/2006/picture">
+                  <pic:nvPicPr>
+                    <pic:cNvPr id="0" name="Picture 17"/>
+                    <pic:cNvPicPr>
+                      <a:picLocks noChangeAspect="1" noChangeArrowheads="1"/>
+                    </pic:cNvPicPr>
+                  </pic:nvPicPr>
+                  <pic:blipFill>
+                    <a:blip r:embed="rId37" cstate="print">
+                      <a:extLst>
+                        <a:ext uri="{28A0092B-C50C-407E-A947-70E740481C1C}">
+                          <a14:useLocalDpi xmlns:a14="http://schemas.microsoft.com/office/drawing/2010/main" val="0"/>
+                        </a:ext>
+                      </a:extLst>
+                    </a:blip>
+                    <a:srcRect/>
+                    <a:stretch>
+                      <a:fillRect/>
+                    </a:stretch>
+                  </pic:blipFill>
+                  <pic:spPr bwMode="auto">
+                    <a:xfrm>
+                      <a:off x="0" y="0"/>
+                      <a:ext cx="2286000" cy="4572000"/>
+                    </a:xfrm>
+                    <a:prstGeom prst="rect">
+                      <a:avLst/>
+                    </a:prstGeom>
+                    <a:noFill/>
+                    <a:ln>
+                      <a:noFill/>
+                    </a:ln>
+                  </pic:spPr>
+                </pic:pic>
+              </a:graphicData>
+            </a:graphic>
+          </wp:inline>
+        </w:drawing>
+      </w:r>
+    </w:p>
+    <w:p>
+      <w:pPr>
+        <w:pStyle w:val="Captions"/>
+      </w:pPr>
+      <w:r>
+        <w:t xml:space="preserve">Fig. </w:t>
+      </w:r>
+      <w:r>
+        <w:fldChar w:fldCharType="begin"/>
+      </w:r>
+      <w:r>
+        <w:instrText xml:space="preserve"> SEQ Fig. \* ARABIC </w:instrText>
+      </w:r>
+      <w:r>
+        <w:fldChar w:fldCharType="separate"/>
+      </w:r>
+      <w:r>
+        <w:rPr>
+          <w:noProof/>
+        </w:rPr>
+        <w:t>26</w:t>
+      </w:r>
+      <w:r>
+        <w:fldChar w:fldCharType="end"/>
+      </w:r>
+      <w:r>
+        <w:t>. Istoric vizite</w:t>
+      </w:r>
+    </w:p>
+    <w:p>
+      <w:pPr>
+        <w:pStyle w:val="TextParagraf"/>
+      </w:pPr>
+      <w:r>
+        <w:lastRenderedPageBreak/>
+        <w:t>După cum se poate observa, această pagină conține o listă de vizite făcute de utilizator, fiecare element al acestei liste având următoarele detalii</w:t>
+      </w:r>
+      <w:r>
+        <w:rPr>
+          <w:lang w:val="en-US"/>
+        </w:rPr>
+        <w:t>:</w:t>
+      </w:r>
+      <w:r>
+        <w:t xml:space="preserve"> locația care a fost vizitată, data și ora la care a fost scanat codul QR. Intrările din listă pot fi apăsate, iar în momentul apăsării va apărea o casetă de alertă în funcție de eligibilitatea pentru adăugare a unei recenzii. Mai exact, dacă </w:t>
+      </w:r>
+      <w:r>
+        <w:t>utilizatorul nu a adăugat o recenzie în urma unei vizite la o locație, aceasta poate fi adăugată prin intermediul acestei pagini, următoarea casetă fiind afișată.</w:t>
+      </w:r>
+    </w:p>
+    <w:p>
+      <w:pPr>
+        <w:pStyle w:val="TextParagraf"/>
+        <w:keepNext/>
+        <w:jc w:val="center"/>
+      </w:pPr>
+      <w:r>
+        <w:rPr>
+          <w:noProof/>
+        </w:rPr>
+        <w:drawing>
+          <wp:inline distT="0" distB="0" distL="0" distR="0" wp14:anchorId="2C351A34" wp14:editId="323A116D">
+            <wp:extent cx="3788032" cy="1958340"/>
+            <wp:effectExtent l="0" t="0" r="0" b="0"/>
+            <wp:docPr id="29" name="Picture 29"/>
+            <wp:cNvGraphicFramePr>
+              <a:graphicFrameLocks xmlns:a="http://schemas.openxmlformats.org/drawingml/2006/main" noChangeAspect="1"/>
+            </wp:cNvGraphicFramePr>
+            <a:graphic xmlns:a="http://schemas.openxmlformats.org/drawingml/2006/main">
+              <a:graphicData uri="http://schemas.openxmlformats.org/drawingml/2006/picture">
+                <pic:pic xmlns:pic="http://schemas.openxmlformats.org/drawingml/2006/picture">
+                  <pic:nvPicPr>
+                    <pic:cNvPr id="0" name="Picture 18"/>
+                    <pic:cNvPicPr>
+                      <a:picLocks noChangeAspect="1" noChangeArrowheads="1"/>
+                    </pic:cNvPicPr>
+                  </pic:nvPicPr>
+                  <pic:blipFill rotWithShape="1">
+                    <a:blip r:embed="rId38">
+                      <a:extLst>
+                        <a:ext uri="{28A0092B-C50C-407E-A947-70E740481C1C}">
+                          <a14:useLocalDpi xmlns:a14="http://schemas.microsoft.com/office/drawing/2010/main" val="0"/>
+                        </a:ext>
+                      </a:extLst>
+                    </a:blip>
+                    <a:srcRect l="6271" t="37541" r="6271" b="39852"/>
+                    <a:stretch/>
+                  </pic:blipFill>
+                  <pic:spPr bwMode="auto">
+                    <a:xfrm>
+                      <a:off x="0" y="0"/>
+                      <a:ext cx="3801043" cy="1965066"/>
+                    </a:xfrm>
+                    <a:prstGeom prst="rect">
+                      <a:avLst/>
+                    </a:prstGeom>
+                    <a:noFill/>
+                    <a:ln>
+                      <a:noFill/>
+                    </a:ln>
+                    <a:extLst>
+                      <a:ext uri="{53640926-AAD7-44D8-BBD7-CCE9431645EC}">
+                        <a14:shadowObscured xmlns:a14="http://schemas.microsoft.com/office/drawing/2010/main"/>
+                      </a:ext>
+                    </a:extLst>
+                  </pic:spPr>
+                </pic:pic>
+              </a:graphicData>
+            </a:graphic>
+          </wp:inline>
+        </w:drawing>
+      </w:r>
+    </w:p>
+    <w:p>
+      <w:pPr>
+        <w:pStyle w:val="Captions"/>
+      </w:pPr>
+      <w:r>
+        <w:t xml:space="preserve">Fig. </w:t>
+      </w:r>
+      <w:r>
+        <w:fldChar w:fldCharType="begin"/>
+      </w:r>
+      <w:r>
+        <w:instrText xml:space="preserve"> SEQ Fig. \* ARABIC </w:instrText>
+      </w:r>
+      <w:r>
+        <w:fldChar w:fldCharType="separate"/>
+      </w:r>
+      <w:r>
+        <w:rPr>
+          <w:noProof/>
+        </w:rPr>
+        <w:t>27</w:t>
+      </w:r>
+      <w:r>
+        <w:fldChar w:fldCharType="end"/>
+      </w:r>
+      <w:r>
+        <w:t>. Alertă pentru adăugarea unei recenzii</w:t>
+      </w:r>
+    </w:p>
+    <w:p>
+      <w:pPr>
+        <w:pStyle w:val="TextParagraf"/>
+      </w:pPr>
+      <w:r>
+        <w:t xml:space="preserve">Prin apăsarea butonului </w:t>
+      </w:r>
+      <w:r>
+        <w:rPr>
+          <w:i/>
+          <w:iCs/>
+        </w:rPr>
+        <w:t>DA</w:t>
+      </w:r>
+      <w:r>
+        <w:t xml:space="preserve">, utilizatorul va fi redirecționat către pagina pentru adăugarea unui review. În caz contrar, dacă acesta nu dorește să adauge o recenzie, prin apăsarea butonului </w:t>
+      </w:r>
+      <w:r>
+        <w:rPr>
+          <w:i/>
+          <w:iCs/>
+        </w:rPr>
+        <w:t>NU</w:t>
+      </w:r>
+      <w:r>
+        <w:t xml:space="preserve">, caseta de dialog se va închide. În cazul în care o recenzie a fost adăugată în trecut pentru vizita selectată din listă, pe ecran va fi afișată următoarea casetă de alertă. </w:t>
+      </w:r>
+    </w:p>
+    <w:p>
+      <w:pPr>
+        <w:pStyle w:val="TextParagraf"/>
+        <w:keepNext/>
+        <w:jc w:val="center"/>
+      </w:pPr>
+      <w:r>
+        <w:rPr>
+          <w:noProof/>
+        </w:rPr>
+        <w:drawing>
+          <wp:inline distT="0" distB="0" distL="0" distR="0" wp14:anchorId="441C7579" wp14:editId="78BB4F79">
+            <wp:extent cx="3803904" cy="1956816"/>
+            <wp:effectExtent l="0" t="0" r="0" b="0"/>
+            <wp:docPr id="30" name="Picture 30"/>
+            <wp:cNvGraphicFramePr>
+              <a:graphicFrameLocks xmlns:a="http://schemas.openxmlformats.org/drawingml/2006/main" noChangeAspect="1"/>
+            </wp:cNvGraphicFramePr>
+            <a:graphic xmlns:a="http://schemas.openxmlformats.org/drawingml/2006/main">
+              <a:graphicData uri="http://schemas.openxmlformats.org/drawingml/2006/picture">
+                <pic:pic xmlns:pic="http://schemas.openxmlformats.org/drawingml/2006/picture">
+                  <pic:nvPicPr>
+                    <pic:cNvPr id="0" name="Picture 19"/>
+                    <pic:cNvPicPr>
+                      <a:picLocks noChangeAspect="1" noChangeArrowheads="1"/>
+                    </pic:cNvPicPr>
+                  </pic:nvPicPr>
+                  <pic:blipFill rotWithShape="1">
+                    <a:blip r:embed="rId39">
+                      <a:extLst>
+                        <a:ext uri="{28A0092B-C50C-407E-A947-70E740481C1C}">
+                          <a14:useLocalDpi xmlns:a14="http://schemas.microsoft.com/office/drawing/2010/main" val="0"/>
+                        </a:ext>
+                      </a:extLst>
+                    </a:blip>
+                    <a:srcRect l="6271" t="37624" r="6271" b="39851"/>
+                    <a:stretch/>
+                  </pic:blipFill>
+                  <pic:spPr bwMode="auto">
+                    <a:xfrm>
+                      <a:off x="0" y="0"/>
+                      <a:ext cx="3803904" cy="1956816"/>
+                    </a:xfrm>
+                    <a:prstGeom prst="rect">
+                      <a:avLst/>
+                    </a:prstGeom>
+                    <a:noFill/>
+                    <a:ln>
+                      <a:noFill/>
+                    </a:ln>
+                    <a:extLst>
+                      <a:ext uri="{53640926-AAD7-44D8-BBD7-CCE9431645EC}">
+                        <a14:shadowObscured xmlns:a14="http://schemas.microsoft.com/office/drawing/2010/main"/>
+                      </a:ext>
+                    </a:extLst>
+                  </pic:spPr>
+                </pic:pic>
+              </a:graphicData>
+            </a:graphic>
+          </wp:inline>
+        </w:drawing>
+      </w:r>
+    </w:p>
+    <w:p>
+      <w:pPr>
+        <w:pStyle w:val="Captions"/>
+      </w:pPr>
+      <w:r>
+        <w:t xml:space="preserve">Fig. </w:t>
+      </w:r>
+      <w:r>
+        <w:fldChar w:fldCharType="begin"/>
+      </w:r>
+      <w:r>
+        <w:instrText xml:space="preserve"> SEQ Fig. \* ARABIC </w:instrText>
+      </w:r>
+      <w:r>
+        <w:fldChar w:fldCharType="separate"/>
+      </w:r>
+      <w:r>
+        <w:rPr>
+          <w:noProof/>
+        </w:rPr>
+        <w:t>28</w:t>
+      </w:r>
+      <w:r>
+        <w:fldChar w:fldCharType="end"/>
+      </w:r>
+      <w:r>
+        <w:t>. Alertă pentru afișarea informațiilor despre locația selectată</w:t>
+      </w:r>
+    </w:p>
+    <w:p>
+      <w:pPr>
+        <w:pStyle w:val="TextParagraf"/>
+      </w:pPr>
+      <w:r>
+        <w:lastRenderedPageBreak/>
+        <w:t xml:space="preserve">Prin apăsarea butonului </w:t>
+      </w:r>
+      <w:r>
+        <w:rPr>
+          <w:i/>
+          <w:iCs/>
+        </w:rPr>
+        <w:t>DA</w:t>
+      </w:r>
+      <w:r>
+        <w:t xml:space="preserve">, utilizatorul va fi </w:t>
+      </w:r>
+      <w:r>
+        <w:t>redirecționat către pagina de informații a locației selectate, un exemplu al unei asemenea pagini fiind următorul.</w:t>
+      </w:r>
+    </w:p>
+    <w:p>
+      <w:pPr>
+        <w:pStyle w:val="TextParagraf"/>
+        <w:keepNext/>
+        <w:jc w:val="center"/>
+      </w:pPr>
+      <w:r>
+        <w:rPr>
+          <w:noProof/>
+        </w:rPr>
+        <w:drawing>
+          <wp:inline distT="0" distB="0" distL="0" distR="0" wp14:anchorId="4AB6A92B" wp14:editId="10E7353B">
+            <wp:extent cx="2286000" cy="4572000"/>
+            <wp:effectExtent l="0" t="0" r="0" b="0"/>
+            <wp:docPr id="31" name="Picture 31"/>
+            <wp:cNvGraphicFramePr>
+              <a:graphicFrameLocks xmlns:a="http://schemas.openxmlformats.org/drawingml/2006/main" noChangeAspect="1"/>
+            </wp:cNvGraphicFramePr>
+            <a:graphic xmlns:a="http://schemas.openxmlformats.org/drawingml/2006/main">
+              <a:graphicData uri="http://schemas.openxmlformats.org/drawingml/2006/picture">
+                <pic:pic xmlns:pic="http://schemas.openxmlformats.org/drawingml/2006/picture">
+                  <pic:nvPicPr>
+                    <pic:cNvPr id="0" name="Picture 20"/>
+                    <pic:cNvPicPr>
+                      <a:picLocks noChangeAspect="1" noChangeArrowheads="1"/>
+                    </pic:cNvPicPr>
+                  </pic:nvPicPr>
+                  <pic:blipFill>
+                    <a:blip r:embed="rId40" cstate="print">
+                      <a:extLst>
+                        <a:ext uri="{28A0092B-C50C-407E-A947-70E740481C1C}">
+                          <a14:useLocalDpi xmlns:a14="http://schemas.microsoft.com/office/drawing/2010/main" val="0"/>
+                        </a:ext>
+                      </a:extLst>
+                    </a:blip>
+                    <a:srcRect/>
+                    <a:stretch>
+                      <a:fillRect/>
+                    </a:stretch>
+                  </pic:blipFill>
+                  <pic:spPr bwMode="auto">
+                    <a:xfrm>
+                      <a:off x="0" y="0"/>
+                      <a:ext cx="2286000" cy="4572000"/>
+                    </a:xfrm>
+                    <a:prstGeom prst="rect">
+                      <a:avLst/>
+                    </a:prstGeom>
+                    <a:noFill/>
+                    <a:ln>
+                      <a:noFill/>
+                    </a:ln>
+                  </pic:spPr>
+                </pic:pic>
+              </a:graphicData>
+            </a:graphic>
+          </wp:inline>
+        </w:drawing>
+      </w:r>
+    </w:p>
+    <w:p>
+      <w:pPr>
+        <w:pStyle w:val="Captions"/>
+      </w:pPr>
+      <w:r>
+        <w:t xml:space="preserve">Fig. </w:t>
+      </w:r>
+      <w:r>
+        <w:fldChar w:fldCharType="begin"/>
+      </w:r>
+      <w:r>
+        <w:instrText xml:space="preserve"> SEQ Fig. \* ARABIC </w:instrText>
+      </w:r>
+      <w:r>
+        <w:fldChar w:fldCharType="separate"/>
+      </w:r>
+      <w:r>
+        <w:rPr>
+          <w:noProof/>
+        </w:rPr>
+        <w:t>29</w:t>
+      </w:r>
+      <w:r>
+        <w:fldChar w:fldCharType="end"/>
+      </w:r>
+      <w:r>
+        <w:t>. Exemplu pagina de informații locație</w:t>
+      </w:r>
+    </w:p>
+    <w:p>
+      <w:pPr>
+        <w:pStyle w:val="TextParagraf"/>
+      </w:pPr>
+      <w:r>
+        <w:t>După cum se poate observa, această pagină conține mai multe informații despre o locație, cum ar fi</w:t>
+      </w:r>
+      <w:r>
+        <w:rPr>
+          <w:lang w:val="en-US"/>
+        </w:rPr>
+        <w:t xml:space="preserve">: </w:t>
+      </w:r>
+      <w:r>
+        <w:t>numărul total de vizite primite, numărul total de turiști care au vizitat locația, numărul total de recenzii primite, nota medie a recenziilor sub formă de stele. Iar la finalul paginii, delimitate de o linie se află o listă de recenzii. Fiecare element din listă este compus din nota oferită, un comentariu în cazul în care a fost adăugat și în partea din stânga jos data la care recenzia a fost adăugată.</w:t>
+      </w:r>
+      <w:r>
+        <w:t xml:space="preserve"> În continuare voi </w:t>
+      </w:r>
+      <w:r>
+        <w:t>prezenta</w:t>
+      </w:r>
+      <w:r>
+        <w:t xml:space="preserve"> meniul aplicației. Acesta poate fi accesat fie prin apăsarea butonului tip </w:t>
+      </w:r>
+      <w:r>
+        <w:rPr>
+          <w:i/>
+          <w:iCs/>
+        </w:rPr>
+        <w:t>hamburger</w:t>
+      </w:r>
+      <w:r>
+        <w:t xml:space="preserve"> fie prin glisarea cu degetul de la stânga la </w:t>
+      </w:r>
+      <w:r>
+        <w:lastRenderedPageBreak/>
+        <w:t>dreapta. În cadrul acestui meniu utilizatorii vor putea accesa următoarele pagini</w:t>
+      </w:r>
+      <w:r>
+        <w:rPr>
+          <w:lang w:val="en-US"/>
+        </w:rPr>
+        <w:t xml:space="preserve">: </w:t>
+      </w:r>
+      <w:r>
+        <w:rPr>
+          <w:i/>
+          <w:iCs/>
+        </w:rPr>
+        <w:t xml:space="preserve">Acasa </w:t>
+      </w:r>
+      <w:r>
+        <w:t xml:space="preserve">(pagina principala), </w:t>
+      </w:r>
+      <w:r>
+        <w:rPr>
+          <w:i/>
+          <w:iCs/>
+        </w:rPr>
+        <w:t>Locatii participante</w:t>
+      </w:r>
+      <w:r>
+        <w:t xml:space="preserve">, </w:t>
+      </w:r>
+      <w:r>
+        <w:rPr>
+          <w:i/>
+          <w:iCs/>
+        </w:rPr>
+        <w:t>Istoric utilizator</w:t>
+      </w:r>
+      <w:r>
+        <w:t xml:space="preserve"> și nu în ultimul rând vor putea să iasă din contul curent.</w:t>
+      </w:r>
+    </w:p>
+    <w:p>
+      <w:pPr>
+        <w:pStyle w:val="TextParagraf"/>
+        <w:keepNext/>
+        <w:jc w:val="center"/>
+      </w:pPr>
+      <w:r>
+        <w:rPr>
+          <w:noProof/>
+          <w:lang w:val="en-US"/>
+        </w:rPr>
+        <w:drawing>
+          <wp:inline distT="0" distB="0" distL="0" distR="0" wp14:anchorId="64C3FE2B" wp14:editId="7EF5FDBE">
+            <wp:extent cx="2286000" cy="4572000"/>
+            <wp:effectExtent l="0" t="0" r="0" b="0"/>
+            <wp:docPr id="32" name="Picture 32"/>
+            <wp:cNvGraphicFramePr>
+              <a:graphicFrameLocks xmlns:a="http://schemas.openxmlformats.org/drawingml/2006/main" noChangeAspect="1"/>
+            </wp:cNvGraphicFramePr>
+            <a:graphic xmlns:a="http://schemas.openxmlformats.org/drawingml/2006/main">
+              <a:graphicData uri="http://schemas.openxmlformats.org/drawingml/2006/picture">
+                <pic:pic xmlns:pic="http://schemas.openxmlformats.org/drawingml/2006/picture">
+                  <pic:nvPicPr>
+                    <pic:cNvPr id="0" name="Picture 21"/>
+                    <pic:cNvPicPr>
+                      <a:picLocks noChangeAspect="1" noChangeArrowheads="1"/>
+                    </pic:cNvPicPr>
+                  </pic:nvPicPr>
+                  <pic:blipFill>
+                    <a:blip r:embed="rId41" cstate="print">
+                      <a:extLst>
+                        <a:ext uri="{28A0092B-C50C-407E-A947-70E740481C1C}">
+                          <a14:useLocalDpi xmlns:a14="http://schemas.microsoft.com/office/drawing/2010/main" val="0"/>
+                        </a:ext>
+                      </a:extLst>
+                    </a:blip>
+                    <a:srcRect/>
+                    <a:stretch>
+                      <a:fillRect/>
+                    </a:stretch>
+                  </pic:blipFill>
+                  <pic:spPr bwMode="auto">
+                    <a:xfrm>
+                      <a:off x="0" y="0"/>
+                      <a:ext cx="2286000" cy="4572000"/>
+                    </a:xfrm>
+                    <a:prstGeom prst="rect">
+                      <a:avLst/>
+                    </a:prstGeom>
+                    <a:noFill/>
+                    <a:ln>
+                      <a:noFill/>
+                    </a:ln>
+                  </pic:spPr>
+                </pic:pic>
+              </a:graphicData>
+            </a:graphic>
+          </wp:inline>
+        </w:drawing>
+      </w:r>
+    </w:p>
+    <w:p>
+      <w:pPr>
+        <w:pStyle w:val="Captions"/>
+        <w:rPr>
+          <w:sz w:val="22"/>
+          <w:szCs w:val="24"/>
+        </w:rPr>
+      </w:pPr>
+      <w:r>
+        <w:t xml:space="preserve">Fig. </w:t>
+      </w:r>
+      <w:r>
+        <w:fldChar w:fldCharType="begin"/>
+      </w:r>
+      <w:r>
+        <w:instrText xml:space="preserve"> SEQ Fig. \* ARABIC </w:instrText>
+      </w:r>
+      <w:r>
+        <w:fldChar w:fldCharType="separate"/>
+      </w:r>
+      <w:r>
+        <w:rPr>
+          <w:noProof/>
+        </w:rPr>
+        <w:t>30</w:t>
+      </w:r>
+      <w:r>
+        <w:fldChar w:fldCharType="end"/>
+      </w:r>
+      <w:r>
+        <w:t>. Meniul aplicației</w:t>
+      </w:r>
+    </w:p>
+    <w:p>
+      <w:pPr>
+        <w:pStyle w:val="TextParagraf"/>
+        <w:ind w:firstLine="0"/>
+      </w:pPr>
+      <w:r>
+        <w:t>Acest meniu va fi disponibil doar după autentificare pentru o rulare corectă a aplicației.</w:t>
+      </w:r>
+    </w:p>
+    <w:p>
+      <w:pPr>
+        <w:pStyle w:val="TextParagraf"/>
+      </w:pPr>
+      <w:r>
+        <w:t>Ultima pagină a aplicației este cea a locațiilor participante (Fig. 31.). Aceasta conține o listă cu toate locațiile în care turiștii pot primi un discount. Fiecare element al acestei liste conține numele locației și totodată, acestea pot fi apăsate. Prin selectarea unei locații din listă, utilizatorul va fi redirecționat către pagina de informații a locației respective.</w:t>
+      </w:r>
+    </w:p>
+    <w:p>
+      <w:pPr>
+        <w:pStyle w:val="TextParagraf"/>
+      </w:pPr>
+    </w:p>
+    <w:p>
+      <w:pPr>
+        <w:pStyle w:val="TextParagraf"/>
+        <w:keepNext/>
+        <w:jc w:val="center"/>
+      </w:pPr>
+      <w:r>
+        <w:rPr>
+          <w:noProof/>
+        </w:rPr>
+        <w:lastRenderedPageBreak/>
+        <w:drawing>
+          <wp:inline distT="0" distB="0" distL="0" distR="0" wp14:anchorId="696E2B62" wp14:editId="4F269026">
+            <wp:extent cx="2286000" cy="4572000"/>
+            <wp:effectExtent l="0" t="0" r="0" b="0"/>
+            <wp:docPr id="33" name="Picture 33"/>
+            <wp:cNvGraphicFramePr>
+              <a:graphicFrameLocks xmlns:a="http://schemas.openxmlformats.org/drawingml/2006/main" noChangeAspect="1"/>
+            </wp:cNvGraphicFramePr>
+            <a:graphic xmlns:a="http://schemas.openxmlformats.org/drawingml/2006/main">
+              <a:graphicData uri="http://schemas.openxmlformats.org/drawingml/2006/picture">
+                <pic:pic xmlns:pic="http://schemas.openxmlformats.org/drawingml/2006/picture">
+                  <pic:nvPicPr>
+                    <pic:cNvPr id="0" name="Picture 22"/>
+                    <pic:cNvPicPr>
+                      <a:picLocks noChangeAspect="1" noChangeArrowheads="1"/>
+                    </pic:cNvPicPr>
+                  </pic:nvPicPr>
+                  <pic:blipFill>
+                    <a:blip r:embed="rId42" cstate="print">
+                      <a:extLst>
+                        <a:ext uri="{28A0092B-C50C-407E-A947-70E740481C1C}">
+                          <a14:useLocalDpi xmlns:a14="http://schemas.microsoft.com/office/drawing/2010/main" val="0"/>
+                        </a:ext>
+                      </a:extLst>
+                    </a:blip>
+                    <a:srcRect/>
+                    <a:stretch>
+                      <a:fillRect/>
+                    </a:stretch>
+                  </pic:blipFill>
+                  <pic:spPr bwMode="auto">
+                    <a:xfrm>
+                      <a:off x="0" y="0"/>
+                      <a:ext cx="2286000" cy="4572000"/>
+                    </a:xfrm>
+                    <a:prstGeom prst="rect">
+                      <a:avLst/>
+                    </a:prstGeom>
+                    <a:noFill/>
+                    <a:ln>
+                      <a:noFill/>
+                    </a:ln>
+                  </pic:spPr>
+                </pic:pic>
+              </a:graphicData>
+            </a:graphic>
+          </wp:inline>
+        </w:drawing>
+      </w:r>
+    </w:p>
+    <w:p>
+      <w:pPr>
+        <w:pStyle w:val="Captions"/>
+      </w:pPr>
+      <w:r>
+        <w:t xml:space="preserve">Fig. </w:t>
+      </w:r>
+      <w:r>
+        <w:fldChar w:fldCharType="begin"/>
+      </w:r>
+      <w:r>
+        <w:instrText xml:space="preserve"> SEQ Fig. \* ARABIC </w:instrText>
+      </w:r>
+      <w:r>
+        <w:fldChar w:fldCharType="separate"/>
+      </w:r>
+      <w:r>
+        <w:rPr>
+          <w:noProof/>
+        </w:rPr>
+        <w:t>31</w:t>
+      </w:r>
+      <w:r>
+        <w:fldChar w:fldCharType="end"/>
+      </w:r>
+      <w:r>
+        <w:t>. Listă locații participante</w:t>
+      </w:r>
+    </w:p>
+    <w:p>
+      <w:pPr>
+        <w:pStyle w:val="Captions"/>
+      </w:pPr>
+    </w:p>
+    <w:p>
+      <w:pPr>
+        <w:pStyle w:val="Heading1"/>
+      </w:pPr>
+      <w:r>
+        <w:t>5. CONCLUZII</w:t>
+      </w:r>
+    </w:p>
+    <w:p>
+      <w:pPr>
+        <w:pStyle w:val="Level2titles"/>
+      </w:pPr>
+      <w:r>
+        <w:t>5.1. PLANURI DE VIITOR</w:t>
+      </w:r>
+    </w:p>
+    <w:p>
+      <w:pPr>
+        <w:pStyle w:val="TextParagraf"/>
+      </w:pPr>
+      <w:r>
+        <w:t xml:space="preserve">Aplicația „Hai la noi” va avea parte de actualizări periodice. În primul rând se va lucra la </w:t>
+      </w:r>
+      <w:r>
+        <w:t xml:space="preserve">înfrumusețarea </w:t>
+      </w:r>
+      <w:r>
+        <w:t>interf</w:t>
+      </w:r>
+      <w:r>
+        <w:t>e</w:t>
+      </w:r>
+      <w:r>
+        <w:t>ț</w:t>
+      </w:r>
+      <w:r>
+        <w:t>ei</w:t>
+      </w:r>
+      <w:r>
+        <w:t xml:space="preserve"> grafic</w:t>
+      </w:r>
+      <w:r>
+        <w:t>e</w:t>
+      </w:r>
+      <w:r>
+        <w:t xml:space="preserve"> </w:t>
+      </w:r>
+      <w:r>
+        <w:t>și</w:t>
+      </w:r>
+      <w:r>
+        <w:t xml:space="preserve"> la</w:t>
+      </w:r>
+      <w:r>
+        <w:t xml:space="preserve"> rezolvarea</w:t>
+      </w:r>
+      <w:r>
+        <w:t xml:space="preserve"> </w:t>
+      </w:r>
+      <w:r>
+        <w:t>presupuselor</w:t>
+      </w:r>
+      <w:r>
+        <w:t xml:space="preserve"> nemulțumiri apărute </w:t>
+      </w:r>
+      <w:r>
+        <w:t xml:space="preserve">în rândul utilizatorilor aplicației. </w:t>
+      </w:r>
+    </w:p>
+    <w:p>
+      <w:pPr>
+        <w:pStyle w:val="TextParagraf"/>
+      </w:pPr>
+      <w:r>
+        <w:t xml:space="preserve">O funcționalitate majoră care va fi implementată în viitor este integrarea unor aplicații de tip GPS, cum ar fi Waze și Google Maps, prin intermediul cărora utilizatorii să poată primi indicații de orientare spre o locație participantă doar prin apăsarea unui buton din cadrul </w:t>
+      </w:r>
+      <w:r>
+        <w:lastRenderedPageBreak/>
+        <w:t xml:space="preserve">paginii de informații adiționale a locației respective. După apăsare, acesta va putea selecta aplicația pe care dorește să o folosească pentru indicațiile de orientare, rămânând numai să se deplaseze până la aceasta și să se bucure de </w:t>
+      </w:r>
+      <w:r>
+        <w:t>comanda plasată și reducerea primită.</w:t>
+      </w:r>
+    </w:p>
+    <w:p>
+      <w:pPr>
+        <w:pStyle w:val="TextParagraf"/>
+      </w:pPr>
+      <w:r>
+        <w:t>O altă funcționalitate care va fi implementată este un sistem de notificări în timp real care îi va ajuta pe utilizatori să fie la curent cu promoțiile adiționale oferite de restaurante. Aceste notificări vor fi făcute pe baza profilului fiecărui turist.</w:t>
+      </w:r>
+    </w:p>
+    <w:p>
+      <w:pPr>
+        <w:pStyle w:val="TextParagraf"/>
+      </w:pPr>
+      <w:r>
+        <w:t>Se dorește totodată și adăugarea opțiunii de rezervare a unei mese în cadrul locațiilor partenere direct din aplicația „Hai la noi”. Turiștii vor avea la câteva click-uri distanță harta cu mesele fiecărei locații și vor putea rezerva exact masa dorită atât timp cât aceasta va fi disponibilă pentru data și ora respective.</w:t>
+      </w:r>
+    </w:p>
+    <w:p>
+      <w:pPr>
+        <w:pStyle w:val="Level2titles"/>
+      </w:pPr>
+      <w:r>
+        <w:t xml:space="preserve">5.2. </w:t>
+      </w:r>
+      <w:r>
+        <w:t>ÎNCHEIERE</w:t>
+      </w:r>
+    </w:p>
+    <w:p>
+      <w:pPr>
+        <w:pStyle w:val="TextParagraf"/>
+      </w:pPr>
+      <w:r>
+        <w:t xml:space="preserve">Limitare majoră: să ai softul e una, să-l pui la treabă e alta. Limitarea e dată de datele simulate. Lucrăm la găsirea de colaboratori care să facă din acest soft o aplicație reală prin participarea la un experiment pe care sperăm să îl organizăm în această vară. </w:t>
+      </w:r>
+      <w:r>
+        <w:t>În momentul de față ne aflăm în discuții avansate cu potențiali parteneri și sperăm că în viitorul apropiat vom avea acceptul acestora pentru începerea experimentului.</w:t>
+      </w:r>
+    </w:p>
+    <w:p>
+      <w:pPr>
+        <w:pStyle w:val="TextParagraf"/>
+      </w:pPr>
+      <w:r>
+        <w:t>Suntem de părere că proiectul conceput de noi este unul revoluționar datorită statisticilor pe care le oferim. Cu ajutorul acestora, locațiile vor cunoaște exact tipurile de turisti care sunt interesați de serviciile oferite cât și tipurile de turiști care pot fi atrași prin intermediul ajustării strategiei de marketing.</w:t>
+      </w:r>
+    </w:p>
+    <w:p>
+      <w:pPr>
+        <w:widowControl w:val="0"/>
+        <w:tabs>
+          <w:tab w:val="left" w:pos="170"/>
+          <w:tab w:val="left" w:pos="284"/>
+        </w:tabs>
+        <w:ind w:firstLine="173"/>
+        <w:rPr>
+          <w:rFonts w:ascii="Calibri" w:hAnsi="Calibri"/>
+          <w:sz w:val="18"/>
+          <w:szCs w:val="18"/>
+          <w:lang w:val="en-GB"/>
+        </w:rPr>
+      </w:pPr>
+    </w:p>
+    <w:p>
+      <w:pPr>
+        <w:pStyle w:val="TextParagraf"/>
+      </w:pPr>
+    </w:p>
+    <w:p>
+      <w:pPr>
+        <w:pStyle w:val="TextParagraf"/>
+      </w:pPr>
+      <w:r>
+        <w:t xml:space="preserve"> </w:t>
+      </w:r>
+    </w:p>
+    <w:p>
+      <w:pPr>
+        <w:pStyle w:val="TextParagraf"/>
+      </w:pPr>
+    </w:p>
+    <w:p>
+      <w:pPr>
+        <w:widowControl w:val="0"/>
+        <w:tabs>
+          <w:tab w:val="left" w:pos="5190"/>
+        </w:tabs>
+        <w:spacing w:line="276" w:lineRule="auto"/>
+        <w:jc w:val="center"/>
+        <w:rPr>
+          <w:rFonts w:ascii="UT Sans" w:hAnsi="UT Sans"/>
+          <w:b/>
+          <w:sz w:val="28"/>
+          <w:szCs w:val="28"/>
+        </w:rPr>
+      </w:pPr>
+      <w:r>
+        <w:rPr>
+          <w:rFonts w:ascii="UT Sans" w:hAnsi="UT Sans"/>
+          <w:b/>
+          <w:sz w:val="28"/>
+          <w:szCs w:val="28"/>
+        </w:rPr>
+        <w:lastRenderedPageBreak/>
         <w:t>BIBLIOGRAFIE</w:t>
       </w:r>
     </w:p>
@@ -8051,8 +10808,8 @@
       </w:pPr>
     </w:p>
     <w:sectPr>
-      <w:headerReference w:type="default" r:id="rId22"/>
-      <w:footerReference w:type="default" r:id="rId23"/>
+      <w:headerReference w:type="default" r:id="rId43"/>
+      <w:footerReference w:type="default" r:id="rId44"/>
       <w:pgSz w:w="11909" w:h="16834" w:code="9"/>
       <w:pgMar w:top="1138" w:right="1138" w:bottom="1138" w:left="1411" w:header="851" w:footer="1077" w:gutter="0"/>
       <w:pgNumType w:start="3"/>
@@ -9614,6 +12371,119 @@
     </w:lvl>
   </w:abstractNum>
   <w:abstractNum w:abstractNumId="12" w15:restartNumberingAfterBreak="0">
+    <w:nsid w:val="34985657"/>
+    <w:multiLevelType w:val="hybridMultilevel"/>
+    <w:tmpl w:val="FE84C6F2"/>
+    <w:lvl w:ilvl="0" w:tplc="04090001">
+      <w:start w:val="1"/>
+      <w:numFmt w:val="bullet"/>
+      <w:lvlText w:val=""/>
+      <w:lvlJc w:val="left"/>
+      <w:pPr>
+        <w:ind w:left="1008" w:hanging="360"/>
+      </w:pPr>
+      <w:rPr>
+        <w:rFonts w:ascii="Symbol" w:hAnsi="Symbol" w:hint="default"/>
+      </w:rPr>
+    </w:lvl>
+    <w:lvl w:ilvl="1" w:tplc="04090003" w:tentative="1">
+      <w:start w:val="1"/>
+      <w:numFmt w:val="bullet"/>
+      <w:lvlText w:val="o"/>
+      <w:lvlJc w:val="left"/>
+      <w:pPr>
+        <w:ind w:left="1728" w:hanging="360"/>
+      </w:pPr>
+      <w:rPr>
+        <w:rFonts w:ascii="Courier New" w:hAnsi="Courier New" w:cs="Courier New" w:hint="default"/>
+      </w:rPr>
+    </w:lvl>
+    <w:lvl w:ilvl="2" w:tplc="04090005" w:tentative="1">
+      <w:start w:val="1"/>
+      <w:numFmt w:val="bullet"/>
+      <w:lvlText w:val=""/>
+      <w:lvlJc w:val="left"/>
+      <w:pPr>
+        <w:ind w:left="2448" w:hanging="360"/>
+      </w:pPr>
+      <w:rPr>
+        <w:rFonts w:ascii="Wingdings" w:hAnsi="Wingdings" w:hint="default"/>
+      </w:rPr>
+    </w:lvl>
+    <w:lvl w:ilvl="3" w:tplc="04090001" w:tentative="1">
+      <w:start w:val="1"/>
+      <w:numFmt w:val="bullet"/>
+      <w:lvlText w:val=""/>
+      <w:lvlJc w:val="left"/>
+      <w:pPr>
+        <w:ind w:left="3168" w:hanging="360"/>
+      </w:pPr>
+      <w:rPr>
+        <w:rFonts w:ascii="Symbol" w:hAnsi="Symbol" w:hint="default"/>
+      </w:rPr>
+    </w:lvl>
+    <w:lvl w:ilvl="4" w:tplc="04090003" w:tentative="1">
+      <w:start w:val="1"/>
+      <w:numFmt w:val="bullet"/>
+      <w:lvlText w:val="o"/>
+      <w:lvlJc w:val="left"/>
+      <w:pPr>
+        <w:ind w:left="3888" w:hanging="360"/>
+      </w:pPr>
+      <w:rPr>
+        <w:rFonts w:ascii="Courier New" w:hAnsi="Courier New" w:cs="Courier New" w:hint="default"/>
+      </w:rPr>
+    </w:lvl>
+    <w:lvl w:ilvl="5" w:tplc="04090005" w:tentative="1">
+      <w:start w:val="1"/>
+      <w:numFmt w:val="bullet"/>
+      <w:lvlText w:val=""/>
+      <w:lvlJc w:val="left"/>
+      <w:pPr>
+        <w:ind w:left="4608" w:hanging="360"/>
+      </w:pPr>
+      <w:rPr>
+        <w:rFonts w:ascii="Wingdings" w:hAnsi="Wingdings" w:hint="default"/>
+      </w:rPr>
+    </w:lvl>
+    <w:lvl w:ilvl="6" w:tplc="04090001" w:tentative="1">
+      <w:start w:val="1"/>
+      <w:numFmt w:val="bullet"/>
+      <w:lvlText w:val=""/>
+      <w:lvlJc w:val="left"/>
+      <w:pPr>
+        <w:ind w:left="5328" w:hanging="360"/>
+      </w:pPr>
+      <w:rPr>
+        <w:rFonts w:ascii="Symbol" w:hAnsi="Symbol" w:hint="default"/>
+      </w:rPr>
+    </w:lvl>
+    <w:lvl w:ilvl="7" w:tplc="04090003" w:tentative="1">
+      <w:start w:val="1"/>
+      <w:numFmt w:val="bullet"/>
+      <w:lvlText w:val="o"/>
+      <w:lvlJc w:val="left"/>
+      <w:pPr>
+        <w:ind w:left="6048" w:hanging="360"/>
+      </w:pPr>
+      <w:rPr>
+        <w:rFonts w:ascii="Courier New" w:hAnsi="Courier New" w:cs="Courier New" w:hint="default"/>
+      </w:rPr>
+    </w:lvl>
+    <w:lvl w:ilvl="8" w:tplc="04090005" w:tentative="1">
+      <w:start w:val="1"/>
+      <w:numFmt w:val="bullet"/>
+      <w:lvlText w:val=""/>
+      <w:lvlJc w:val="left"/>
+      <w:pPr>
+        <w:ind w:left="6768" w:hanging="360"/>
+      </w:pPr>
+      <w:rPr>
+        <w:rFonts w:ascii="Wingdings" w:hAnsi="Wingdings" w:hint="default"/>
+      </w:rPr>
+    </w:lvl>
+  </w:abstractNum>
+  <w:abstractNum w:abstractNumId="13" w15:restartNumberingAfterBreak="0">
     <w:nsid w:val="3B630528"/>
     <w:multiLevelType w:val="hybridMultilevel"/>
     <w:tmpl w:val="FE9ADFFE"/>
@@ -9699,7 +12569,7 @@
       </w:pPr>
     </w:lvl>
   </w:abstractNum>
-  <w:abstractNum w:abstractNumId="13" w15:restartNumberingAfterBreak="0">
+  <w:abstractNum w:abstractNumId="14" w15:restartNumberingAfterBreak="0">
     <w:nsid w:val="461F495D"/>
     <w:multiLevelType w:val="hybridMultilevel"/>
     <w:tmpl w:val="873ECFEC"/>
@@ -9812,7 +12682,7 @@
       </w:rPr>
     </w:lvl>
   </w:abstractNum>
-  <w:abstractNum w:abstractNumId="14" w15:restartNumberingAfterBreak="0">
+  <w:abstractNum w:abstractNumId="15" w15:restartNumberingAfterBreak="0">
     <w:nsid w:val="48297E29"/>
     <w:multiLevelType w:val="hybridMultilevel"/>
     <w:tmpl w:val="8F542590"/>
@@ -9925,7 +12795,7 @@
       </w:rPr>
     </w:lvl>
   </w:abstractNum>
-  <w:abstractNum w:abstractNumId="15" w15:restartNumberingAfterBreak="0">
+  <w:abstractNum w:abstractNumId="16" w15:restartNumberingAfterBreak="0">
     <w:nsid w:val="4B303030"/>
     <w:multiLevelType w:val="hybridMultilevel"/>
     <w:tmpl w:val="D47C51D0"/>
@@ -10014,7 +12884,7 @@
       </w:pPr>
     </w:lvl>
   </w:abstractNum>
-  <w:abstractNum w:abstractNumId="16" w15:restartNumberingAfterBreak="0">
+  <w:abstractNum w:abstractNumId="17" w15:restartNumberingAfterBreak="0">
     <w:nsid w:val="57122354"/>
     <w:multiLevelType w:val="hybridMultilevel"/>
     <w:tmpl w:val="97BA224A"/>
@@ -10103,7 +12973,7 @@
       </w:pPr>
     </w:lvl>
   </w:abstractNum>
-  <w:abstractNum w:abstractNumId="17" w15:restartNumberingAfterBreak="0">
+  <w:abstractNum w:abstractNumId="18" w15:restartNumberingAfterBreak="0">
     <w:nsid w:val="5A732ED7"/>
     <w:multiLevelType w:val="hybridMultilevel"/>
     <w:tmpl w:val="885246B8"/>
@@ -10192,7 +13062,7 @@
       </w:pPr>
     </w:lvl>
   </w:abstractNum>
-  <w:abstractNum w:abstractNumId="18" w15:restartNumberingAfterBreak="0">
+  <w:abstractNum w:abstractNumId="19" w15:restartNumberingAfterBreak="0">
     <w:nsid w:val="62F0639E"/>
     <w:multiLevelType w:val="hybridMultilevel"/>
     <w:tmpl w:val="C0B80B18"/>
@@ -10305,7 +13175,7 @@
       </w:rPr>
     </w:lvl>
   </w:abstractNum>
-  <w:abstractNum w:abstractNumId="19" w15:restartNumberingAfterBreak="0">
+  <w:abstractNum w:abstractNumId="20" w15:restartNumberingAfterBreak="0">
     <w:nsid w:val="6BE45B59"/>
     <w:multiLevelType w:val="hybridMultilevel"/>
     <w:tmpl w:val="964EC822"/>
@@ -10394,7 +13264,120 @@
       </w:pPr>
     </w:lvl>
   </w:abstractNum>
-  <w:abstractNum w:abstractNumId="20" w15:restartNumberingAfterBreak="0">
+  <w:abstractNum w:abstractNumId="21" w15:restartNumberingAfterBreak="0">
+    <w:nsid w:val="6E5045F9"/>
+    <w:multiLevelType w:val="hybridMultilevel"/>
+    <w:tmpl w:val="34FC2322"/>
+    <w:lvl w:ilvl="0" w:tplc="04090001">
+      <w:start w:val="1"/>
+      <w:numFmt w:val="bullet"/>
+      <w:lvlText w:val=""/>
+      <w:lvlJc w:val="left"/>
+      <w:pPr>
+        <w:ind w:left="1008" w:hanging="360"/>
+      </w:pPr>
+      <w:rPr>
+        <w:rFonts w:ascii="Symbol" w:hAnsi="Symbol" w:hint="default"/>
+      </w:rPr>
+    </w:lvl>
+    <w:lvl w:ilvl="1" w:tplc="04090003" w:tentative="1">
+      <w:start w:val="1"/>
+      <w:numFmt w:val="bullet"/>
+      <w:lvlText w:val="o"/>
+      <w:lvlJc w:val="left"/>
+      <w:pPr>
+        <w:ind w:left="1728" w:hanging="360"/>
+      </w:pPr>
+      <w:rPr>
+        <w:rFonts w:ascii="Courier New" w:hAnsi="Courier New" w:cs="Courier New" w:hint="default"/>
+      </w:rPr>
+    </w:lvl>
+    <w:lvl w:ilvl="2" w:tplc="04090005" w:tentative="1">
+      <w:start w:val="1"/>
+      <w:numFmt w:val="bullet"/>
+      <w:lvlText w:val=""/>
+      <w:lvlJc w:val="left"/>
+      <w:pPr>
+        <w:ind w:left="2448" w:hanging="360"/>
+      </w:pPr>
+      <w:rPr>
+        <w:rFonts w:ascii="Wingdings" w:hAnsi="Wingdings" w:hint="default"/>
+      </w:rPr>
+    </w:lvl>
+    <w:lvl w:ilvl="3" w:tplc="04090001" w:tentative="1">
+      <w:start w:val="1"/>
+      <w:numFmt w:val="bullet"/>
+      <w:lvlText w:val=""/>
+      <w:lvlJc w:val="left"/>
+      <w:pPr>
+        <w:ind w:left="3168" w:hanging="360"/>
+      </w:pPr>
+      <w:rPr>
+        <w:rFonts w:ascii="Symbol" w:hAnsi="Symbol" w:hint="default"/>
+      </w:rPr>
+    </w:lvl>
+    <w:lvl w:ilvl="4" w:tplc="04090003" w:tentative="1">
+      <w:start w:val="1"/>
+      <w:numFmt w:val="bullet"/>
+      <w:lvlText w:val="o"/>
+      <w:lvlJc w:val="left"/>
+      <w:pPr>
+        <w:ind w:left="3888" w:hanging="360"/>
+      </w:pPr>
+      <w:rPr>
+        <w:rFonts w:ascii="Courier New" w:hAnsi="Courier New" w:cs="Courier New" w:hint="default"/>
+      </w:rPr>
+    </w:lvl>
+    <w:lvl w:ilvl="5" w:tplc="04090005" w:tentative="1">
+      <w:start w:val="1"/>
+      <w:numFmt w:val="bullet"/>
+      <w:lvlText w:val=""/>
+      <w:lvlJc w:val="left"/>
+      <w:pPr>
+        <w:ind w:left="4608" w:hanging="360"/>
+      </w:pPr>
+      <w:rPr>
+        <w:rFonts w:ascii="Wingdings" w:hAnsi="Wingdings" w:hint="default"/>
+      </w:rPr>
+    </w:lvl>
+    <w:lvl w:ilvl="6" w:tplc="04090001" w:tentative="1">
+      <w:start w:val="1"/>
+      <w:numFmt w:val="bullet"/>
+      <w:lvlText w:val=""/>
+      <w:lvlJc w:val="left"/>
+      <w:pPr>
+        <w:ind w:left="5328" w:hanging="360"/>
+      </w:pPr>
+      <w:rPr>
+        <w:rFonts w:ascii="Symbol" w:hAnsi="Symbol" w:hint="default"/>
+      </w:rPr>
+    </w:lvl>
+    <w:lvl w:ilvl="7" w:tplc="04090003" w:tentative="1">
+      <w:start w:val="1"/>
+      <w:numFmt w:val="bullet"/>
+      <w:lvlText w:val="o"/>
+      <w:lvlJc w:val="left"/>
+      <w:pPr>
+        <w:ind w:left="6048" w:hanging="360"/>
+      </w:pPr>
+      <w:rPr>
+        <w:rFonts w:ascii="Courier New" w:hAnsi="Courier New" w:cs="Courier New" w:hint="default"/>
+      </w:rPr>
+    </w:lvl>
+    <w:lvl w:ilvl="8" w:tplc="04090005" w:tentative="1">
+      <w:start w:val="1"/>
+      <w:numFmt w:val="bullet"/>
+      <w:lvlText w:val=""/>
+      <w:lvlJc w:val="left"/>
+      <w:pPr>
+        <w:ind w:left="6768" w:hanging="360"/>
+      </w:pPr>
+      <w:rPr>
+        <w:rFonts w:ascii="Wingdings" w:hAnsi="Wingdings" w:hint="default"/>
+      </w:rPr>
+    </w:lvl>
+  </w:abstractNum>
+  <w:abstractNum w:abstractNumId="22" w15:restartNumberingAfterBreak="0">
     <w:nsid w:val="7AA566F4"/>
     <w:multiLevelType w:val="hybridMultilevel"/>
     <w:tmpl w:val="BA0A8720"/>
@@ -10507,7 +13490,7 @@
       </w:rPr>
     </w:lvl>
   </w:abstractNum>
-  <w:abstractNum w:abstractNumId="21" w15:restartNumberingAfterBreak="0">
+  <w:abstractNum w:abstractNumId="23" w15:restartNumberingAfterBreak="0">
     <w:nsid w:val="7C673E47"/>
     <w:multiLevelType w:val="hybridMultilevel"/>
     <w:tmpl w:val="9F949B40"/>
@@ -10596,7 +13579,7 @@
       </w:pPr>
     </w:lvl>
   </w:abstractNum>
-  <w:abstractNum w:abstractNumId="22" w15:restartNumberingAfterBreak="0">
+  <w:abstractNum w:abstractNumId="24" w15:restartNumberingAfterBreak="0">
     <w:nsid w:val="7D157193"/>
     <w:multiLevelType w:val="hybridMultilevel"/>
     <w:tmpl w:val="EEF60A40"/>
@@ -10686,31 +13669,31 @@
     <w:abstractNumId w:val="10"/>
   </w:num>
   <w:num w:numId="2" w16cid:durableId="1707289351">
-    <w:abstractNumId w:val="21"/>
+    <w:abstractNumId w:val="23"/>
   </w:num>
   <w:num w:numId="3" w16cid:durableId="1348871379">
-    <w:abstractNumId w:val="17"/>
+    <w:abstractNumId w:val="18"/>
   </w:num>
   <w:num w:numId="4" w16cid:durableId="780104929">
     <w:abstractNumId w:val="2"/>
   </w:num>
   <w:num w:numId="5" w16cid:durableId="1122454065">
-    <w:abstractNumId w:val="16"/>
+    <w:abstractNumId w:val="17"/>
   </w:num>
   <w:num w:numId="6" w16cid:durableId="856692824">
     <w:abstractNumId w:val="4"/>
   </w:num>
   <w:num w:numId="7" w16cid:durableId="1733892566">
-    <w:abstractNumId w:val="15"/>
+    <w:abstractNumId w:val="16"/>
   </w:num>
   <w:num w:numId="8" w16cid:durableId="1404718100">
-    <w:abstractNumId w:val="19"/>
+    <w:abstractNumId w:val="20"/>
   </w:num>
   <w:num w:numId="9" w16cid:durableId="1559592564">
-    <w:abstractNumId w:val="22"/>
+    <w:abstractNumId w:val="24"/>
   </w:num>
   <w:num w:numId="10" w16cid:durableId="1967659554">
-    <w:abstractNumId w:val="12"/>
+    <w:abstractNumId w:val="13"/>
   </w:num>
   <w:num w:numId="11" w16cid:durableId="164324118">
     <w:abstractNumId w:val="3"/>
@@ -10719,16 +13702,16 @@
     <w:abstractNumId w:val="5"/>
   </w:num>
   <w:num w:numId="13" w16cid:durableId="1484807479">
-    <w:abstractNumId w:val="18"/>
+    <w:abstractNumId w:val="19"/>
   </w:num>
   <w:num w:numId="14" w16cid:durableId="1885213874">
     <w:abstractNumId w:val="6"/>
   </w:num>
   <w:num w:numId="15" w16cid:durableId="781069749">
-    <w:abstractNumId w:val="13"/>
+    <w:abstractNumId w:val="14"/>
   </w:num>
   <w:num w:numId="16" w16cid:durableId="922034070">
-    <w:abstractNumId w:val="20"/>
+    <w:abstractNumId w:val="22"/>
   </w:num>
   <w:num w:numId="17" w16cid:durableId="802121659">
     <w:abstractNumId w:val="9"/>
@@ -10749,7 +13732,13 @@
     <w:abstractNumId w:val="11"/>
   </w:num>
   <w:num w:numId="23" w16cid:durableId="363791144">
-    <w:abstractNumId w:val="14"/>
+    <w:abstractNumId w:val="15"/>
+  </w:num>
+  <w:num w:numId="24" w16cid:durableId="1986815884">
+    <w:abstractNumId w:val="12"/>
+  </w:num>
+  <w:num w:numId="25" w16cid:durableId="1777479084">
+    <w:abstractNumId w:val="21"/>
   </w:num>
 </w:numbering>
 </file>
@@ -11206,6 +14195,7 @@
   <w:style w:type="character" w:default="1" w:styleId="DefaultParagraphFont">
     <w:name w:val="Default Paragraph Font"/>
     <w:uiPriority w:val="1"/>
+    <w:semiHidden/>
     <w:unhideWhenUsed/>
   </w:style>
   <w:style w:type="table" w:default="1" w:styleId="TableNormal">

</xml_diff>